<commit_message>
se termino la clase de informatica aplicada
</commit_message>
<xml_diff>
--- a/syllabus/Informatica_aplicada.docx
+++ b/syllabus/Informatica_aplicada.docx
@@ -2096,9 +2096,8 @@
                 <w:szCs w:val="20"/>
                 <w:lang w:eastAsia="es-EC"/>
               </w:rPr>
-              <w:t xml:space="preserve">Operar la redacción de informes económicos con carácter científico utilizando las herramientas </w:t>
-            </w:r>
-            <w:proofErr w:type="spellStart"/>
+              <w:t>Operar la redacción de informes económicos con carácter científico utilizando las herramientas T</w:t>
+            </w:r>
             <w:r>
               <w:rPr>
                 <w:rFonts w:ascii="Times New Roman" w:eastAsia="Times New Roman" w:hAnsi="Times New Roman"/>
@@ -2106,7 +2105,7 @@
                 <w:szCs w:val="20"/>
                 <w:lang w:eastAsia="es-EC"/>
               </w:rPr>
-              <w:t>T</w:t>
+              <w:t>ic`</w:t>
             </w:r>
             <w:r>
               <w:rPr>
@@ -2115,18 +2114,8 @@
                 <w:szCs w:val="20"/>
                 <w:lang w:eastAsia="es-EC"/>
               </w:rPr>
-              <w:t>ic`</w:t>
-            </w:r>
-            <w:r>
-              <w:rPr>
-                <w:rFonts w:ascii="Times New Roman" w:eastAsia="Times New Roman" w:hAnsi="Times New Roman"/>
-                <w:sz w:val="20"/>
-                <w:szCs w:val="20"/>
-                <w:lang w:eastAsia="es-EC"/>
-              </w:rPr>
               <w:t>S</w:t>
             </w:r>
-            <w:proofErr w:type="spellEnd"/>
           </w:p>
         </w:tc>
       </w:tr>
@@ -2658,30 +2647,8 @@
         <w:rPr>
           <w:rFonts w:cstheme="minorHAnsi"/>
         </w:rPr>
-        <w:t xml:space="preserve"> Realizar una topología red, dentro de una organización en </w:t>
-      </w:r>
-      <w:proofErr w:type="spellStart"/>
-      <w:r>
-        <w:rPr>
-          <w:rFonts w:cstheme="minorHAnsi"/>
-        </w:rPr>
-        <w:t>Packet</w:t>
-      </w:r>
-      <w:proofErr w:type="spellEnd"/>
-      <w:r>
-        <w:rPr>
-          <w:rFonts w:cstheme="minorHAnsi"/>
-        </w:rPr>
-        <w:t xml:space="preserve"> </w:t>
-      </w:r>
-      <w:proofErr w:type="spellStart"/>
-      <w:r>
-        <w:rPr>
-          <w:rFonts w:cstheme="minorHAnsi"/>
-        </w:rPr>
-        <w:t>Tracer</w:t>
-      </w:r>
-      <w:proofErr w:type="spellEnd"/>
+        <w:t xml:space="preserve"> Realizar una topología red, dentro de una organización en Packet Tracer</w:t>
+      </w:r>
       <w:r>
         <w:rPr>
           <w:rFonts w:cstheme="minorHAnsi"/>
@@ -2784,7 +2751,6 @@
         </w:rPr>
         <w:t xml:space="preserve">a página web en </w:t>
       </w:r>
-      <w:proofErr w:type="spellStart"/>
       <w:r>
         <w:rPr>
           <w:rFonts w:cstheme="minorHAnsi"/>
@@ -2795,14 +2761,7 @@
         <w:rPr>
           <w:rFonts w:cstheme="minorHAnsi"/>
         </w:rPr>
-        <w:t>er</w:t>
-      </w:r>
-      <w:proofErr w:type="spellEnd"/>
-      <w:r>
-        <w:rPr>
-          <w:rFonts w:cstheme="minorHAnsi"/>
-        </w:rPr>
-        <w:t xml:space="preserve"> con un dominio gratis</w:t>
+        <w:t>er con un dominio gratis</w:t>
       </w:r>
       <w:r>
         <w:rPr>
@@ -3623,6 +3582,7 @@
     <w:p>
       <w:pPr>
         <w:pStyle w:val="Prrafodelista"/>
+        <w:ind w:left="1416"/>
         <w:rPr>
           <w:b/>
           <w:szCs w:val="24"/>
@@ -3721,7 +3681,6 @@
                 <w:lang w:val="es-EC"/>
               </w:rPr>
             </w:pPr>
-            <w:proofErr w:type="spellStart"/>
             <w:r>
               <w:rPr>
                 <w:rFonts w:ascii="Times New Roman" w:hAnsi="Times New Roman" w:cs="Times New Roman"/>
@@ -3732,7 +3691,6 @@
               </w:rPr>
               <w:t>Sem</w:t>
             </w:r>
-            <w:proofErr w:type="spellEnd"/>
           </w:p>
           <w:p>
             <w:pPr>
@@ -4196,42 +4154,8 @@
                 <w:szCs w:val="20"/>
                 <w:lang w:val="en-US"/>
               </w:rPr>
-              <w:t xml:space="preserve">Las </w:t>
-            </w:r>
-            <w:proofErr w:type="spellStart"/>
-            <w:r>
-              <w:rPr>
-                <w:rFonts w:ascii="Times New Roman" w:hAnsi="Times New Roman" w:cs="Times New Roman"/>
-                <w:bCs/>
-                <w:sz w:val="20"/>
-                <w:szCs w:val="20"/>
-                <w:lang w:val="en-US"/>
-              </w:rPr>
-              <w:t>hojas</w:t>
-            </w:r>
-            <w:proofErr w:type="spellEnd"/>
-            <w:r>
-              <w:rPr>
-                <w:rFonts w:ascii="Times New Roman" w:hAnsi="Times New Roman" w:cs="Times New Roman"/>
-                <w:bCs/>
-                <w:sz w:val="20"/>
-                <w:szCs w:val="20"/>
-                <w:lang w:val="en-US"/>
-              </w:rPr>
-              <w:t xml:space="preserve"> </w:t>
-            </w:r>
-            <w:proofErr w:type="spellStart"/>
-            <w:r>
-              <w:rPr>
-                <w:rFonts w:ascii="Times New Roman" w:hAnsi="Times New Roman" w:cs="Times New Roman"/>
-                <w:bCs/>
-                <w:sz w:val="20"/>
-                <w:szCs w:val="20"/>
-                <w:lang w:val="en-US"/>
-              </w:rPr>
-              <w:t>electrónicas</w:t>
-            </w:r>
-            <w:proofErr w:type="spellEnd"/>
+              <w:t>Las hojas electrónicas</w:t>
+            </w:r>
           </w:p>
         </w:tc>
         <w:tc>
@@ -4403,7 +4327,6 @@
               </w:rPr>
               <w:t xml:space="preserve">1.3 </w:t>
             </w:r>
-            <w:proofErr w:type="spellStart"/>
             <w:r>
               <w:rPr>
                 <w:rFonts w:ascii="Times New Roman" w:hAnsi="Times New Roman" w:cs="Times New Roman"/>
@@ -4412,75 +4335,8 @@
                 <w:szCs w:val="20"/>
                 <w:lang w:val="en-US"/>
               </w:rPr>
-              <w:t>Principales</w:t>
-            </w:r>
-            <w:proofErr w:type="spellEnd"/>
-            <w:r>
-              <w:rPr>
-                <w:rFonts w:ascii="Times New Roman" w:hAnsi="Times New Roman" w:cs="Times New Roman"/>
-                <w:bCs/>
-                <w:sz w:val="20"/>
-                <w:szCs w:val="20"/>
-                <w:lang w:val="en-US"/>
-              </w:rPr>
-              <w:t xml:space="preserve"> </w:t>
-            </w:r>
-            <w:proofErr w:type="spellStart"/>
-            <w:r>
-              <w:rPr>
-                <w:rFonts w:ascii="Times New Roman" w:hAnsi="Times New Roman" w:cs="Times New Roman"/>
-                <w:bCs/>
-                <w:sz w:val="20"/>
-                <w:szCs w:val="20"/>
-                <w:lang w:val="en-US"/>
-              </w:rPr>
-              <w:t>programas</w:t>
-            </w:r>
-            <w:proofErr w:type="spellEnd"/>
-            <w:r>
-              <w:rPr>
-                <w:rFonts w:ascii="Times New Roman" w:hAnsi="Times New Roman" w:cs="Times New Roman"/>
-                <w:bCs/>
-                <w:sz w:val="20"/>
-                <w:szCs w:val="20"/>
-                <w:lang w:val="en-US"/>
-              </w:rPr>
-              <w:t xml:space="preserve"> de </w:t>
-            </w:r>
-            <w:proofErr w:type="spellStart"/>
-            <w:r>
-              <w:rPr>
-                <w:rFonts w:ascii="Times New Roman" w:hAnsi="Times New Roman" w:cs="Times New Roman"/>
-                <w:bCs/>
-                <w:sz w:val="20"/>
-                <w:szCs w:val="20"/>
-                <w:lang w:val="en-US"/>
-              </w:rPr>
-              <w:t>hojas</w:t>
-            </w:r>
-            <w:proofErr w:type="spellEnd"/>
-            <w:r>
-              <w:rPr>
-                <w:rFonts w:ascii="Times New Roman" w:hAnsi="Times New Roman" w:cs="Times New Roman"/>
-                <w:bCs/>
-                <w:sz w:val="20"/>
-                <w:szCs w:val="20"/>
-                <w:lang w:val="en-US"/>
-              </w:rPr>
-              <w:t xml:space="preserve"> de </w:t>
-            </w:r>
-            <w:proofErr w:type="spellStart"/>
-            <w:r>
-              <w:rPr>
-                <w:rFonts w:ascii="Times New Roman" w:hAnsi="Times New Roman" w:cs="Times New Roman"/>
-                <w:bCs/>
-                <w:sz w:val="20"/>
-                <w:szCs w:val="20"/>
-                <w:lang w:val="en-US"/>
-              </w:rPr>
-              <w:t>cálculo</w:t>
-            </w:r>
-            <w:proofErr w:type="spellEnd"/>
+              <w:t>Principales programas de hojas de cálculo</w:t>
+            </w:r>
           </w:p>
         </w:tc>
         <w:tc>
@@ -4527,39 +4383,8 @@
                 <w:szCs w:val="20"/>
                 <w:lang w:val="es-EC"/>
               </w:rPr>
-              <w:t xml:space="preserve">1.3.2 Open </w:t>
-            </w:r>
-            <w:proofErr w:type="spellStart"/>
-            <w:r>
-              <w:rPr>
-                <w:rFonts w:ascii="Times New Roman" w:hAnsi="Times New Roman" w:cs="Times New Roman"/>
-                <w:sz w:val="20"/>
-                <w:szCs w:val="20"/>
-                <w:lang w:val="es-EC"/>
-              </w:rPr>
-              <w:t>Ofice</w:t>
-            </w:r>
-            <w:proofErr w:type="spellEnd"/>
-            <w:r>
-              <w:rPr>
-                <w:rFonts w:ascii="Times New Roman" w:hAnsi="Times New Roman" w:cs="Times New Roman"/>
-                <w:sz w:val="20"/>
-                <w:szCs w:val="20"/>
-                <w:lang w:val="es-EC"/>
-              </w:rPr>
-              <w:t xml:space="preserve"> </w:t>
-            </w:r>
-            <w:proofErr w:type="spellStart"/>
-            <w:r>
-              <w:rPr>
-                <w:rFonts w:ascii="Times New Roman" w:hAnsi="Times New Roman" w:cs="Times New Roman"/>
-                <w:sz w:val="20"/>
-                <w:szCs w:val="20"/>
-                <w:lang w:val="es-EC"/>
-              </w:rPr>
-              <w:t>Calc</w:t>
-            </w:r>
-            <w:proofErr w:type="spellEnd"/>
+              <w:t>1.3.2 Open Ofice Calc</w:t>
+            </w:r>
           </w:p>
           <w:p>
             <w:pPr>
@@ -4738,7 +4563,6 @@
               </w:rPr>
               <w:t xml:space="preserve">1.4.1 </w:t>
             </w:r>
-            <w:proofErr w:type="spellStart"/>
             <w:r>
               <w:rPr>
                 <w:rFonts w:ascii="Times New Roman" w:hAnsi="Times New Roman" w:cs="Times New Roman"/>
@@ -4747,10 +4571,12 @@
                 <w:szCs w:val="20"/>
                 <w:lang w:val="en-US"/>
               </w:rPr>
-              <w:t>Arranque</w:t>
-            </w:r>
-            <w:proofErr w:type="spellEnd"/>
-            <w:r>
+              <w:t>Arranque.</w:t>
+            </w:r>
+          </w:p>
+          <w:p>
+            <w:pPr>
+              <w:spacing w:before="240"/>
               <w:rPr>
                 <w:rFonts w:ascii="Times New Roman" w:hAnsi="Times New Roman" w:cs="Times New Roman"/>
                 <w:bCs/>
@@ -4758,7 +4584,16 @@
                 <w:szCs w:val="20"/>
                 <w:lang w:val="en-US"/>
               </w:rPr>
-              <w:t>.</w:t>
+            </w:pPr>
+            <w:r>
+              <w:rPr>
+                <w:rFonts w:ascii="Times New Roman" w:hAnsi="Times New Roman" w:cs="Times New Roman"/>
+                <w:bCs/>
+                <w:sz w:val="20"/>
+                <w:szCs w:val="20"/>
+                <w:lang w:val="en-US"/>
+              </w:rPr>
+              <w:t>1.4.2 Página inicial de Excel</w:t>
             </w:r>
           </w:p>
           <w:p>
@@ -4780,10 +4615,12 @@
                 <w:szCs w:val="20"/>
                 <w:lang w:val="en-US"/>
               </w:rPr>
-              <w:t xml:space="preserve">1.4.2 </w:t>
-            </w:r>
-            <w:proofErr w:type="spellStart"/>
-            <w:r>
+              <w:t>1.4.3 Introducción de datos</w:t>
+            </w:r>
+          </w:p>
+          <w:p>
+            <w:pPr>
+              <w:spacing w:before="240"/>
               <w:rPr>
                 <w:rFonts w:ascii="Times New Roman" w:hAnsi="Times New Roman" w:cs="Times New Roman"/>
                 <w:bCs/>
@@ -4791,9 +4628,7 @@
                 <w:szCs w:val="20"/>
                 <w:lang w:val="en-US"/>
               </w:rPr>
-              <w:t>Página</w:t>
-            </w:r>
-            <w:proofErr w:type="spellEnd"/>
+            </w:pPr>
             <w:r>
               <w:rPr>
                 <w:rFonts w:ascii="Times New Roman" w:hAnsi="Times New Roman" w:cs="Times New Roman"/>
@@ -4802,10 +4637,12 @@
                 <w:szCs w:val="20"/>
                 <w:lang w:val="en-US"/>
               </w:rPr>
-              <w:t xml:space="preserve"> </w:t>
-            </w:r>
-            <w:proofErr w:type="spellStart"/>
-            <w:r>
+              <w:t>1.4.4 Tipos de datos que se pueden utilizar</w:t>
+            </w:r>
+          </w:p>
+          <w:p>
+            <w:pPr>
+              <w:spacing w:before="240"/>
               <w:rPr>
                 <w:rFonts w:ascii="Times New Roman" w:hAnsi="Times New Roman" w:cs="Times New Roman"/>
                 <w:bCs/>
@@ -4813,9 +4650,16 @@
                 <w:szCs w:val="20"/>
                 <w:lang w:val="en-US"/>
               </w:rPr>
-              <w:t>inicial</w:t>
-            </w:r>
-            <w:proofErr w:type="spellEnd"/>
+            </w:pPr>
+            <w:r>
+              <w:rPr>
+                <w:rFonts w:ascii="Times New Roman" w:hAnsi="Times New Roman" w:cs="Times New Roman"/>
+                <w:sz w:val="20"/>
+                <w:szCs w:val="20"/>
+                <w:lang w:val="es-EC"/>
+              </w:rPr>
+              <w:t xml:space="preserve"> 1.4.5 </w:t>
+            </w:r>
             <w:r>
               <w:rPr>
                 <w:rFonts w:ascii="Times New Roman" w:hAnsi="Times New Roman" w:cs="Times New Roman"/>
@@ -4824,7 +4668,7 @@
                 <w:szCs w:val="20"/>
                 <w:lang w:val="en-US"/>
               </w:rPr>
-              <w:t xml:space="preserve"> de Excel</w:t>
+              <w:t>Introducción de formulas</w:t>
             </w:r>
           </w:p>
           <w:p>
@@ -4846,10 +4690,12 @@
                 <w:szCs w:val="20"/>
                 <w:lang w:val="en-US"/>
               </w:rPr>
-              <w:t xml:space="preserve">1.4.3 </w:t>
-            </w:r>
-            <w:proofErr w:type="spellStart"/>
-            <w:r>
+              <w:t>1.4.6 Trazado de líneas</w:t>
+            </w:r>
+          </w:p>
+          <w:p>
+            <w:pPr>
+              <w:spacing w:before="240"/>
               <w:rPr>
                 <w:rFonts w:ascii="Times New Roman" w:hAnsi="Times New Roman" w:cs="Times New Roman"/>
                 <w:bCs/>
@@ -4857,9 +4703,7 @@
                 <w:szCs w:val="20"/>
                 <w:lang w:val="en-US"/>
               </w:rPr>
-              <w:t>Introducción</w:t>
-            </w:r>
-            <w:proofErr w:type="spellEnd"/>
+            </w:pPr>
             <w:r>
               <w:rPr>
                 <w:rFonts w:ascii="Times New Roman" w:hAnsi="Times New Roman" w:cs="Times New Roman"/>
@@ -4868,9 +4712,10 @@
                 <w:szCs w:val="20"/>
                 <w:lang w:val="en-US"/>
               </w:rPr>
-              <w:t xml:space="preserve"> de </w:t>
-            </w:r>
-            <w:proofErr w:type="spellStart"/>
+              <w:t>1.4.7 Format</w:t>
+            </w:r>
+            <w:bookmarkStart w:id="0" w:name="_GoBack"/>
+            <w:bookmarkEnd w:id="0"/>
             <w:r>
               <w:rPr>
                 <w:rFonts w:ascii="Times New Roman" w:hAnsi="Times New Roman" w:cs="Times New Roman"/>
@@ -4879,341 +4724,29 @@
                 <w:szCs w:val="20"/>
                 <w:lang w:val="en-US"/>
               </w:rPr>
-              <w:t>datos</w:t>
-            </w:r>
-            <w:proofErr w:type="spellEnd"/>
+              <w:t>o de celdas</w:t>
+            </w:r>
           </w:p>
           <w:p>
             <w:pPr>
               <w:spacing w:before="240"/>
               <w:rPr>
                 <w:rFonts w:ascii="Times New Roman" w:hAnsi="Times New Roman" w:cs="Times New Roman"/>
+                <w:sz w:val="20"/>
+                <w:szCs w:val="20"/>
+                <w:lang w:val="es-EC"/>
+              </w:rPr>
+            </w:pPr>
+            <w:r>
+              <w:rPr>
+                <w:rFonts w:ascii="Times New Roman" w:hAnsi="Times New Roman" w:cs="Times New Roman"/>
                 <w:bCs/>
                 <w:sz w:val="20"/>
                 <w:szCs w:val="20"/>
                 <w:lang w:val="en-US"/>
               </w:rPr>
-            </w:pPr>
-            <w:r>
-              <w:rPr>
-                <w:rFonts w:ascii="Times New Roman" w:hAnsi="Times New Roman" w:cs="Times New Roman"/>
-                <w:bCs/>
-                <w:sz w:val="20"/>
-                <w:szCs w:val="20"/>
-                <w:lang w:val="en-US"/>
-              </w:rPr>
-              <w:t xml:space="preserve">1.4.4 </w:t>
-            </w:r>
-            <w:proofErr w:type="spellStart"/>
-            <w:r>
-              <w:rPr>
-                <w:rFonts w:ascii="Times New Roman" w:hAnsi="Times New Roman" w:cs="Times New Roman"/>
-                <w:bCs/>
-                <w:sz w:val="20"/>
-                <w:szCs w:val="20"/>
-                <w:lang w:val="en-US"/>
-              </w:rPr>
-              <w:t>Tipos</w:t>
-            </w:r>
-            <w:proofErr w:type="spellEnd"/>
-            <w:r>
-              <w:rPr>
-                <w:rFonts w:ascii="Times New Roman" w:hAnsi="Times New Roman" w:cs="Times New Roman"/>
-                <w:bCs/>
-                <w:sz w:val="20"/>
-                <w:szCs w:val="20"/>
-                <w:lang w:val="en-US"/>
-              </w:rPr>
-              <w:t xml:space="preserve"> de </w:t>
-            </w:r>
-            <w:proofErr w:type="spellStart"/>
-            <w:r>
-              <w:rPr>
-                <w:rFonts w:ascii="Times New Roman" w:hAnsi="Times New Roman" w:cs="Times New Roman"/>
-                <w:bCs/>
-                <w:sz w:val="20"/>
-                <w:szCs w:val="20"/>
-                <w:lang w:val="en-US"/>
-              </w:rPr>
-              <w:t>datos</w:t>
-            </w:r>
-            <w:proofErr w:type="spellEnd"/>
-            <w:r>
-              <w:rPr>
-                <w:rFonts w:ascii="Times New Roman" w:hAnsi="Times New Roman" w:cs="Times New Roman"/>
-                <w:bCs/>
-                <w:sz w:val="20"/>
-                <w:szCs w:val="20"/>
-                <w:lang w:val="en-US"/>
-              </w:rPr>
-              <w:t xml:space="preserve"> </w:t>
-            </w:r>
-            <w:proofErr w:type="spellStart"/>
-            <w:r>
-              <w:rPr>
-                <w:rFonts w:ascii="Times New Roman" w:hAnsi="Times New Roman" w:cs="Times New Roman"/>
-                <w:bCs/>
-                <w:sz w:val="20"/>
-                <w:szCs w:val="20"/>
-                <w:lang w:val="en-US"/>
-              </w:rPr>
-              <w:t>que</w:t>
-            </w:r>
-            <w:proofErr w:type="spellEnd"/>
-            <w:r>
-              <w:rPr>
-                <w:rFonts w:ascii="Times New Roman" w:hAnsi="Times New Roman" w:cs="Times New Roman"/>
-                <w:bCs/>
-                <w:sz w:val="20"/>
-                <w:szCs w:val="20"/>
-                <w:lang w:val="en-US"/>
-              </w:rPr>
-              <w:t xml:space="preserve"> se </w:t>
-            </w:r>
-            <w:proofErr w:type="spellStart"/>
-            <w:r>
-              <w:rPr>
-                <w:rFonts w:ascii="Times New Roman" w:hAnsi="Times New Roman" w:cs="Times New Roman"/>
-                <w:bCs/>
-                <w:sz w:val="20"/>
-                <w:szCs w:val="20"/>
-                <w:lang w:val="en-US"/>
-              </w:rPr>
-              <w:t>pueden</w:t>
-            </w:r>
-            <w:proofErr w:type="spellEnd"/>
-            <w:r>
-              <w:rPr>
-                <w:rFonts w:ascii="Times New Roman" w:hAnsi="Times New Roman" w:cs="Times New Roman"/>
-                <w:bCs/>
-                <w:sz w:val="20"/>
-                <w:szCs w:val="20"/>
-                <w:lang w:val="en-US"/>
-              </w:rPr>
-              <w:t xml:space="preserve"> </w:t>
-            </w:r>
-            <w:proofErr w:type="spellStart"/>
-            <w:r>
-              <w:rPr>
-                <w:rFonts w:ascii="Times New Roman" w:hAnsi="Times New Roman" w:cs="Times New Roman"/>
-                <w:bCs/>
-                <w:sz w:val="20"/>
-                <w:szCs w:val="20"/>
-                <w:lang w:val="en-US"/>
-              </w:rPr>
-              <w:t>utilizar</w:t>
-            </w:r>
-            <w:proofErr w:type="spellEnd"/>
-          </w:p>
-          <w:p>
-            <w:pPr>
-              <w:spacing w:before="240"/>
-              <w:rPr>
-                <w:rFonts w:ascii="Times New Roman" w:hAnsi="Times New Roman" w:cs="Times New Roman"/>
-                <w:bCs/>
-                <w:sz w:val="20"/>
-                <w:szCs w:val="20"/>
-                <w:lang w:val="en-US"/>
-              </w:rPr>
-            </w:pPr>
-            <w:r>
-              <w:rPr>
-                <w:rFonts w:ascii="Times New Roman" w:hAnsi="Times New Roman" w:cs="Times New Roman"/>
-                <w:sz w:val="20"/>
-                <w:szCs w:val="20"/>
-                <w:lang w:val="es-EC"/>
-              </w:rPr>
-              <w:t xml:space="preserve"> 1.4.5 </w:t>
-            </w:r>
-            <w:proofErr w:type="spellStart"/>
-            <w:r>
-              <w:rPr>
-                <w:rFonts w:ascii="Times New Roman" w:hAnsi="Times New Roman" w:cs="Times New Roman"/>
-                <w:bCs/>
-                <w:sz w:val="20"/>
-                <w:szCs w:val="20"/>
-                <w:lang w:val="en-US"/>
-              </w:rPr>
-              <w:t>Introducción</w:t>
-            </w:r>
-            <w:proofErr w:type="spellEnd"/>
-            <w:r>
-              <w:rPr>
-                <w:rFonts w:ascii="Times New Roman" w:hAnsi="Times New Roman" w:cs="Times New Roman"/>
-                <w:bCs/>
-                <w:sz w:val="20"/>
-                <w:szCs w:val="20"/>
-                <w:lang w:val="en-US"/>
-              </w:rPr>
-              <w:t xml:space="preserve"> de formulas</w:t>
-            </w:r>
-          </w:p>
-          <w:p>
-            <w:pPr>
-              <w:spacing w:before="240"/>
-              <w:rPr>
-                <w:rFonts w:ascii="Times New Roman" w:hAnsi="Times New Roman" w:cs="Times New Roman"/>
-                <w:bCs/>
-                <w:sz w:val="20"/>
-                <w:szCs w:val="20"/>
-                <w:lang w:val="en-US"/>
-              </w:rPr>
-            </w:pPr>
-            <w:r>
-              <w:rPr>
-                <w:rFonts w:ascii="Times New Roman" w:hAnsi="Times New Roman" w:cs="Times New Roman"/>
-                <w:bCs/>
-                <w:sz w:val="20"/>
-                <w:szCs w:val="20"/>
-                <w:lang w:val="en-US"/>
-              </w:rPr>
-              <w:t xml:space="preserve">1.4.6 </w:t>
-            </w:r>
-            <w:proofErr w:type="spellStart"/>
-            <w:r>
-              <w:rPr>
-                <w:rFonts w:ascii="Times New Roman" w:hAnsi="Times New Roman" w:cs="Times New Roman"/>
-                <w:bCs/>
-                <w:sz w:val="20"/>
-                <w:szCs w:val="20"/>
-                <w:lang w:val="en-US"/>
-              </w:rPr>
-              <w:t>Trazado</w:t>
-            </w:r>
-            <w:proofErr w:type="spellEnd"/>
-            <w:r>
-              <w:rPr>
-                <w:rFonts w:ascii="Times New Roman" w:hAnsi="Times New Roman" w:cs="Times New Roman"/>
-                <w:bCs/>
-                <w:sz w:val="20"/>
-                <w:szCs w:val="20"/>
-                <w:lang w:val="en-US"/>
-              </w:rPr>
-              <w:t xml:space="preserve"> de </w:t>
-            </w:r>
-            <w:proofErr w:type="spellStart"/>
-            <w:r>
-              <w:rPr>
-                <w:rFonts w:ascii="Times New Roman" w:hAnsi="Times New Roman" w:cs="Times New Roman"/>
-                <w:bCs/>
-                <w:sz w:val="20"/>
-                <w:szCs w:val="20"/>
-                <w:lang w:val="en-US"/>
-              </w:rPr>
-              <w:t>líneas</w:t>
-            </w:r>
-            <w:proofErr w:type="spellEnd"/>
-          </w:p>
-          <w:p>
-            <w:pPr>
-              <w:spacing w:before="240"/>
-              <w:rPr>
-                <w:rFonts w:ascii="Times New Roman" w:hAnsi="Times New Roman" w:cs="Times New Roman"/>
-                <w:bCs/>
-                <w:sz w:val="20"/>
-                <w:szCs w:val="20"/>
-                <w:lang w:val="en-US"/>
-              </w:rPr>
-            </w:pPr>
-            <w:r>
-              <w:rPr>
-                <w:rFonts w:ascii="Times New Roman" w:hAnsi="Times New Roman" w:cs="Times New Roman"/>
-                <w:bCs/>
-                <w:sz w:val="20"/>
-                <w:szCs w:val="20"/>
-                <w:lang w:val="en-US"/>
-              </w:rPr>
-              <w:t xml:space="preserve">1.4.7 </w:t>
-            </w:r>
-            <w:proofErr w:type="spellStart"/>
-            <w:r>
-              <w:rPr>
-                <w:rFonts w:ascii="Times New Roman" w:hAnsi="Times New Roman" w:cs="Times New Roman"/>
-                <w:bCs/>
-                <w:sz w:val="20"/>
-                <w:szCs w:val="20"/>
-                <w:lang w:val="en-US"/>
-              </w:rPr>
-              <w:t>Formateo</w:t>
-            </w:r>
-            <w:proofErr w:type="spellEnd"/>
-            <w:r>
-              <w:rPr>
-                <w:rFonts w:ascii="Times New Roman" w:hAnsi="Times New Roman" w:cs="Times New Roman"/>
-                <w:bCs/>
-                <w:sz w:val="20"/>
-                <w:szCs w:val="20"/>
-                <w:lang w:val="en-US"/>
-              </w:rPr>
-              <w:t xml:space="preserve"> de </w:t>
-            </w:r>
-            <w:proofErr w:type="spellStart"/>
-            <w:r>
-              <w:rPr>
-                <w:rFonts w:ascii="Times New Roman" w:hAnsi="Times New Roman" w:cs="Times New Roman"/>
-                <w:bCs/>
-                <w:sz w:val="20"/>
-                <w:szCs w:val="20"/>
-                <w:lang w:val="en-US"/>
-              </w:rPr>
-              <w:t>celdas</w:t>
-            </w:r>
-            <w:proofErr w:type="spellEnd"/>
-          </w:p>
-          <w:p>
-            <w:pPr>
-              <w:spacing w:before="240"/>
-              <w:rPr>
-                <w:rFonts w:ascii="Times New Roman" w:hAnsi="Times New Roman" w:cs="Times New Roman"/>
-                <w:sz w:val="20"/>
-                <w:szCs w:val="20"/>
-                <w:lang w:val="es-EC"/>
-              </w:rPr>
-            </w:pPr>
-            <w:r>
-              <w:rPr>
-                <w:rFonts w:ascii="Times New Roman" w:hAnsi="Times New Roman" w:cs="Times New Roman"/>
-                <w:bCs/>
-                <w:sz w:val="20"/>
-                <w:szCs w:val="20"/>
-                <w:lang w:val="en-US"/>
-              </w:rPr>
-              <w:t xml:space="preserve">1.4.8 </w:t>
-            </w:r>
-            <w:proofErr w:type="spellStart"/>
-            <w:r>
-              <w:rPr>
-                <w:rFonts w:ascii="Times New Roman" w:hAnsi="Times New Roman" w:cs="Times New Roman"/>
-                <w:bCs/>
-                <w:sz w:val="20"/>
-                <w:szCs w:val="20"/>
-                <w:lang w:val="en-US"/>
-              </w:rPr>
-              <w:t>Gráficos</w:t>
-            </w:r>
-            <w:proofErr w:type="spellEnd"/>
-            <w:r>
-              <w:rPr>
-                <w:rFonts w:ascii="Times New Roman" w:hAnsi="Times New Roman" w:cs="Times New Roman"/>
-                <w:bCs/>
-                <w:sz w:val="20"/>
-                <w:szCs w:val="20"/>
-                <w:lang w:val="en-US"/>
-              </w:rPr>
-              <w:t xml:space="preserve"> </w:t>
-            </w:r>
-            <w:proofErr w:type="spellStart"/>
-            <w:r>
-              <w:rPr>
-                <w:rFonts w:ascii="Times New Roman" w:hAnsi="Times New Roman" w:cs="Times New Roman"/>
-                <w:bCs/>
-                <w:sz w:val="20"/>
-                <w:szCs w:val="20"/>
-                <w:lang w:val="en-US"/>
-              </w:rPr>
-              <w:t>estadísticos</w:t>
-            </w:r>
-            <w:proofErr w:type="spellEnd"/>
+              <w:t>1.4.8 Gráficos estadísticos</w:t>
+            </w:r>
           </w:p>
         </w:tc>
         <w:tc>
@@ -5340,7 +4873,6 @@
               </w:rPr>
               <w:t xml:space="preserve">1.5.- </w:t>
             </w:r>
-            <w:proofErr w:type="spellStart"/>
             <w:r>
               <w:rPr>
                 <w:rFonts w:ascii="Times New Roman" w:hAnsi="Times New Roman" w:cs="Times New Roman"/>
@@ -5349,31 +4881,8 @@
                 <w:szCs w:val="20"/>
                 <w:lang w:val="en-US"/>
               </w:rPr>
-              <w:t>Aplicaciones</w:t>
-            </w:r>
-            <w:proofErr w:type="spellEnd"/>
-            <w:r>
-              <w:rPr>
-                <w:rFonts w:ascii="Times New Roman" w:hAnsi="Times New Roman" w:cs="Times New Roman"/>
-                <w:bCs/>
-                <w:sz w:val="20"/>
-                <w:szCs w:val="20"/>
-                <w:lang w:val="en-US"/>
-              </w:rPr>
-              <w:t xml:space="preserve"> </w:t>
-            </w:r>
-            <w:proofErr w:type="spellStart"/>
-            <w:r>
-              <w:rPr>
-                <w:rFonts w:ascii="Times New Roman" w:hAnsi="Times New Roman" w:cs="Times New Roman"/>
-                <w:bCs/>
-                <w:sz w:val="20"/>
-                <w:szCs w:val="20"/>
-                <w:lang w:val="en-US"/>
-              </w:rPr>
-              <w:t>comerciales</w:t>
-            </w:r>
-            <w:proofErr w:type="spellEnd"/>
+              <w:t>Aplicaciones comerciales</w:t>
+            </w:r>
           </w:p>
         </w:tc>
         <w:tc>
@@ -5418,7 +4927,6 @@
               </w:rPr>
               <w:t xml:space="preserve">.1 </w:t>
             </w:r>
-            <w:proofErr w:type="spellStart"/>
             <w:r>
               <w:rPr>
                 <w:rFonts w:ascii="Times New Roman" w:hAnsi="Times New Roman" w:cs="Times New Roman"/>
@@ -5427,31 +4935,8 @@
                 <w:szCs w:val="20"/>
                 <w:lang w:val="en-US"/>
               </w:rPr>
-              <w:t>Tablas</w:t>
-            </w:r>
-            <w:proofErr w:type="spellEnd"/>
-            <w:r>
-              <w:rPr>
-                <w:rFonts w:ascii="Times New Roman" w:hAnsi="Times New Roman" w:cs="Times New Roman"/>
-                <w:bCs/>
-                <w:sz w:val="20"/>
-                <w:szCs w:val="20"/>
-                <w:lang w:val="en-US"/>
-              </w:rPr>
-              <w:t xml:space="preserve"> de </w:t>
-            </w:r>
-            <w:proofErr w:type="spellStart"/>
-            <w:r>
-              <w:rPr>
-                <w:rFonts w:ascii="Times New Roman" w:hAnsi="Times New Roman" w:cs="Times New Roman"/>
-                <w:bCs/>
-                <w:sz w:val="20"/>
-                <w:szCs w:val="20"/>
-                <w:lang w:val="en-US"/>
-              </w:rPr>
-              <w:t>amortizaciones</w:t>
-            </w:r>
-            <w:proofErr w:type="spellEnd"/>
+              <w:t>Tablas de amortizaciones</w:t>
+            </w:r>
             <w:r>
               <w:rPr>
                 <w:rFonts w:ascii="Times New Roman" w:hAnsi="Times New Roman" w:cs="Times New Roman"/>
@@ -5500,7 +4985,6 @@
               </w:rPr>
               <w:t xml:space="preserve">.2 </w:t>
             </w:r>
-            <w:proofErr w:type="spellStart"/>
             <w:r>
               <w:rPr>
                 <w:rFonts w:ascii="Times New Roman" w:hAnsi="Times New Roman" w:cs="Times New Roman"/>
@@ -5509,9 +4993,46 @@
                 <w:szCs w:val="20"/>
                 <w:lang w:val="en-US"/>
               </w:rPr>
-              <w:t>Nómina</w:t>
-            </w:r>
-            <w:proofErr w:type="spellEnd"/>
+              <w:t>Nómina de pagos</w:t>
+            </w:r>
+          </w:p>
+          <w:p>
+            <w:pPr>
+              <w:spacing w:before="240"/>
+              <w:rPr>
+                <w:rFonts w:ascii="Times New Roman" w:hAnsi="Times New Roman" w:cs="Times New Roman"/>
+                <w:sz w:val="20"/>
+                <w:szCs w:val="20"/>
+                <w:lang w:val="es-EC"/>
+              </w:rPr>
+            </w:pPr>
+            <w:r>
+              <w:rPr>
+                <w:rFonts w:ascii="Times New Roman" w:hAnsi="Times New Roman" w:cs="Times New Roman"/>
+                <w:sz w:val="20"/>
+                <w:szCs w:val="20"/>
+                <w:lang w:val="es-EC"/>
+              </w:rPr>
+              <w:t>1.</w:t>
+            </w:r>
+            <w:r>
+              <w:rPr>
+                <w:rFonts w:ascii="Times New Roman" w:hAnsi="Times New Roman" w:cs="Times New Roman"/>
+                <w:sz w:val="20"/>
+                <w:szCs w:val="20"/>
+                <w:lang w:val="es-EC"/>
+              </w:rPr>
+              <w:t>5</w:t>
+            </w:r>
+            <w:r>
+              <w:rPr>
+                <w:rFonts w:ascii="Times New Roman" w:hAnsi="Times New Roman" w:cs="Times New Roman"/>
+                <w:sz w:val="20"/>
+                <w:szCs w:val="20"/>
+                <w:lang w:val="es-EC"/>
+              </w:rPr>
+              <w:t xml:space="preserve">.3 </w:t>
+            </w:r>
             <w:r>
               <w:rPr>
                 <w:rFonts w:ascii="Times New Roman" w:hAnsi="Times New Roman" w:cs="Times New Roman"/>
@@ -5520,92 +5041,8 @@
                 <w:szCs w:val="20"/>
                 <w:lang w:val="en-US"/>
               </w:rPr>
-              <w:t xml:space="preserve"> de </w:t>
-            </w:r>
-            <w:proofErr w:type="spellStart"/>
-            <w:r>
-              <w:rPr>
-                <w:rFonts w:ascii="Times New Roman" w:hAnsi="Times New Roman" w:cs="Times New Roman"/>
-                <w:bCs/>
-                <w:sz w:val="20"/>
-                <w:szCs w:val="20"/>
-                <w:lang w:val="en-US"/>
-              </w:rPr>
-              <w:t>pagos</w:t>
-            </w:r>
-            <w:proofErr w:type="spellEnd"/>
-          </w:p>
-          <w:p>
-            <w:pPr>
-              <w:spacing w:before="240"/>
-              <w:rPr>
-                <w:rFonts w:ascii="Times New Roman" w:hAnsi="Times New Roman" w:cs="Times New Roman"/>
-                <w:sz w:val="20"/>
-                <w:szCs w:val="20"/>
-                <w:lang w:val="es-EC"/>
-              </w:rPr>
-            </w:pPr>
-            <w:r>
-              <w:rPr>
-                <w:rFonts w:ascii="Times New Roman" w:hAnsi="Times New Roman" w:cs="Times New Roman"/>
-                <w:sz w:val="20"/>
-                <w:szCs w:val="20"/>
-                <w:lang w:val="es-EC"/>
-              </w:rPr>
-              <w:t>1.</w:t>
-            </w:r>
-            <w:r>
-              <w:rPr>
-                <w:rFonts w:ascii="Times New Roman" w:hAnsi="Times New Roman" w:cs="Times New Roman"/>
-                <w:sz w:val="20"/>
-                <w:szCs w:val="20"/>
-                <w:lang w:val="es-EC"/>
-              </w:rPr>
-              <w:t>5</w:t>
-            </w:r>
-            <w:r>
-              <w:rPr>
-                <w:rFonts w:ascii="Times New Roman" w:hAnsi="Times New Roman" w:cs="Times New Roman"/>
-                <w:sz w:val="20"/>
-                <w:szCs w:val="20"/>
-                <w:lang w:val="es-EC"/>
-              </w:rPr>
-              <w:t xml:space="preserve">.3 </w:t>
-            </w:r>
-            <w:proofErr w:type="spellStart"/>
-            <w:r>
-              <w:rPr>
-                <w:rFonts w:ascii="Times New Roman" w:hAnsi="Times New Roman" w:cs="Times New Roman"/>
-                <w:bCs/>
-                <w:sz w:val="20"/>
-                <w:szCs w:val="20"/>
-                <w:lang w:val="en-US"/>
-              </w:rPr>
-              <w:t>Elaboración</w:t>
-            </w:r>
-            <w:proofErr w:type="spellEnd"/>
-            <w:r>
-              <w:rPr>
-                <w:rFonts w:ascii="Times New Roman" w:hAnsi="Times New Roman" w:cs="Times New Roman"/>
-                <w:bCs/>
-                <w:sz w:val="20"/>
-                <w:szCs w:val="20"/>
-                <w:lang w:val="en-US"/>
-              </w:rPr>
-              <w:t xml:space="preserve"> de </w:t>
-            </w:r>
-            <w:proofErr w:type="spellStart"/>
-            <w:r>
-              <w:rPr>
-                <w:rFonts w:ascii="Times New Roman" w:hAnsi="Times New Roman" w:cs="Times New Roman"/>
-                <w:bCs/>
-                <w:sz w:val="20"/>
-                <w:szCs w:val="20"/>
-                <w:lang w:val="en-US"/>
-              </w:rPr>
-              <w:t>facturas</w:t>
-            </w:r>
-            <w:proofErr w:type="spellEnd"/>
+              <w:t>Elaboración de facturas</w:t>
+            </w:r>
             <w:r>
               <w:rPr>
                 <w:rFonts w:ascii="Times New Roman" w:hAnsi="Times New Roman" w:cs="Times New Roman"/>
@@ -5760,7 +5197,6 @@
               </w:rPr>
               <w:t xml:space="preserve">- </w:t>
             </w:r>
-            <w:proofErr w:type="spellStart"/>
             <w:r>
               <w:rPr>
                 <w:rFonts w:ascii="Times New Roman" w:hAnsi="Times New Roman" w:cs="Times New Roman"/>
@@ -5771,7 +5207,6 @@
               </w:rPr>
               <w:t>Funciones</w:t>
             </w:r>
-            <w:proofErr w:type="spellEnd"/>
           </w:p>
         </w:tc>
         <w:tc>
@@ -5827,7 +5262,6 @@
               </w:rPr>
               <w:t xml:space="preserve"> </w:t>
             </w:r>
-            <w:proofErr w:type="spellStart"/>
             <w:r>
               <w:rPr>
                 <w:rFonts w:ascii="Times New Roman" w:hAnsi="Times New Roman" w:cs="Times New Roman"/>
@@ -5838,7 +5272,6 @@
               </w:rPr>
               <w:t>Matemáticas</w:t>
             </w:r>
-            <w:proofErr w:type="spellEnd"/>
           </w:p>
           <w:p>
             <w:pPr>
@@ -5860,20 +5293,8 @@
                 <w:szCs w:val="20"/>
                 <w:lang w:val="en-US"/>
               </w:rPr>
-              <w:t xml:space="preserve">1.6.2 </w:t>
-            </w:r>
-            <w:proofErr w:type="spellStart"/>
-            <w:r>
-              <w:rPr>
-                <w:rFonts w:ascii="Times New Roman" w:hAnsi="Times New Roman" w:cs="Times New Roman"/>
-                <w:bCs/>
-                <w:sz w:val="20"/>
-                <w:szCs w:val="20"/>
-                <w:lang w:val="en-US"/>
-              </w:rPr>
-              <w:t>Estadísticas</w:t>
-            </w:r>
-            <w:proofErr w:type="spellEnd"/>
+              <w:t>1.6.2 Estadísticas</w:t>
+            </w:r>
           </w:p>
           <w:p>
             <w:pPr>
@@ -5895,20 +5316,8 @@
                 <w:szCs w:val="20"/>
                 <w:lang w:val="en-US"/>
               </w:rPr>
-              <w:t xml:space="preserve">1.6.3 </w:t>
-            </w:r>
-            <w:proofErr w:type="spellStart"/>
-            <w:r>
-              <w:rPr>
-                <w:rFonts w:ascii="Times New Roman" w:hAnsi="Times New Roman" w:cs="Times New Roman"/>
-                <w:bCs/>
-                <w:sz w:val="20"/>
-                <w:szCs w:val="20"/>
-                <w:lang w:val="en-US"/>
-              </w:rPr>
-              <w:t>Financieras</w:t>
-            </w:r>
-            <w:proofErr w:type="spellEnd"/>
+              <w:t>1.6.3 Financieras</w:t>
+            </w:r>
           </w:p>
           <w:p>
             <w:pPr>
@@ -5929,20 +5338,8 @@
                 <w:szCs w:val="20"/>
                 <w:lang w:val="en-US"/>
               </w:rPr>
-              <w:t xml:space="preserve">1.6.4 </w:t>
-            </w:r>
-            <w:proofErr w:type="spellStart"/>
-            <w:r>
-              <w:rPr>
-                <w:rFonts w:ascii="Times New Roman" w:hAnsi="Times New Roman" w:cs="Times New Roman"/>
-                <w:bCs/>
-                <w:sz w:val="20"/>
-                <w:szCs w:val="20"/>
-                <w:lang w:val="en-US"/>
-              </w:rPr>
-              <w:t>Fechas</w:t>
-            </w:r>
-            <w:proofErr w:type="spellEnd"/>
+              <w:t>1.6.4 Fechas</w:t>
+            </w:r>
           </w:p>
         </w:tc>
         <w:tc>
@@ -6071,7 +5468,6 @@
               </w:rPr>
               <w:t xml:space="preserve">.- </w:t>
             </w:r>
-            <w:proofErr w:type="spellStart"/>
             <w:r>
               <w:rPr>
                 <w:rFonts w:ascii="Times New Roman" w:hAnsi="Times New Roman" w:cs="Times New Roman"/>
@@ -6080,31 +5476,8 @@
                 <w:szCs w:val="20"/>
                 <w:lang w:val="en-US"/>
               </w:rPr>
-              <w:t>Funciones</w:t>
-            </w:r>
-            <w:proofErr w:type="spellEnd"/>
-            <w:r>
-              <w:rPr>
-                <w:rFonts w:ascii="Times New Roman" w:hAnsi="Times New Roman" w:cs="Times New Roman"/>
-                <w:bCs/>
-                <w:sz w:val="20"/>
-                <w:szCs w:val="20"/>
-                <w:lang w:val="en-US"/>
-              </w:rPr>
-              <w:t xml:space="preserve"> </w:t>
-            </w:r>
-            <w:proofErr w:type="spellStart"/>
-            <w:r>
-              <w:rPr>
-                <w:rFonts w:ascii="Times New Roman" w:hAnsi="Times New Roman" w:cs="Times New Roman"/>
-                <w:bCs/>
-                <w:sz w:val="20"/>
-                <w:szCs w:val="20"/>
-                <w:lang w:val="en-US"/>
-              </w:rPr>
-              <w:t>avanzadas</w:t>
-            </w:r>
-            <w:proofErr w:type="spellEnd"/>
+              <w:t>Funciones avanzadas</w:t>
+            </w:r>
           </w:p>
         </w:tc>
         <w:tc>
@@ -6132,7 +5505,6 @@
               </w:rPr>
               <w:t xml:space="preserve">1.5.1 </w:t>
             </w:r>
-            <w:proofErr w:type="spellStart"/>
             <w:r>
               <w:rPr>
                 <w:rFonts w:ascii="Times New Roman" w:hAnsi="Times New Roman" w:cs="Times New Roman"/>
@@ -6143,7 +5515,6 @@
               </w:rPr>
               <w:t>Ordenamiento</w:t>
             </w:r>
-            <w:proofErr w:type="spellEnd"/>
           </w:p>
           <w:p>
             <w:pPr>
@@ -6165,7 +5536,6 @@
               </w:rPr>
               <w:t xml:space="preserve">1.5.2 </w:t>
             </w:r>
-            <w:proofErr w:type="spellStart"/>
             <w:r>
               <w:rPr>
                 <w:rFonts w:ascii="Times New Roman" w:hAnsi="Times New Roman" w:cs="Times New Roman"/>
@@ -6174,31 +5544,8 @@
                 <w:szCs w:val="20"/>
                 <w:lang w:val="en-US"/>
               </w:rPr>
-              <w:t>Filtrado</w:t>
-            </w:r>
-            <w:proofErr w:type="spellEnd"/>
-            <w:r>
-              <w:rPr>
-                <w:rFonts w:ascii="Times New Roman" w:hAnsi="Times New Roman" w:cs="Times New Roman"/>
-                <w:bCs/>
-                <w:sz w:val="20"/>
-                <w:szCs w:val="20"/>
-                <w:lang w:val="en-US"/>
-              </w:rPr>
-              <w:t xml:space="preserve"> de </w:t>
-            </w:r>
-            <w:proofErr w:type="spellStart"/>
-            <w:r>
-              <w:rPr>
-                <w:rFonts w:ascii="Times New Roman" w:hAnsi="Times New Roman" w:cs="Times New Roman"/>
-                <w:bCs/>
-                <w:sz w:val="20"/>
-                <w:szCs w:val="20"/>
-                <w:lang w:val="en-US"/>
-              </w:rPr>
-              <w:t>datos</w:t>
-            </w:r>
-            <w:proofErr w:type="spellEnd"/>
+              <w:t>Filtrado de datos</w:t>
+            </w:r>
           </w:p>
           <w:p>
             <w:pPr>
@@ -6220,7 +5567,6 @@
               </w:rPr>
               <w:t xml:space="preserve">1.5.3 </w:t>
             </w:r>
-            <w:proofErr w:type="spellStart"/>
             <w:r>
               <w:rPr>
                 <w:rFonts w:ascii="Times New Roman" w:hAnsi="Times New Roman" w:cs="Times New Roman"/>
@@ -6231,7 +5577,6 @@
               </w:rPr>
               <w:t>Autofiltros</w:t>
             </w:r>
-            <w:proofErr w:type="spellEnd"/>
           </w:p>
         </w:tc>
         <w:tc>
@@ -6412,7 +5757,6 @@
               </w:rPr>
               <w:t xml:space="preserve">2.1- </w:t>
             </w:r>
-            <w:proofErr w:type="spellStart"/>
             <w:r>
               <w:rPr>
                 <w:rFonts w:ascii="Times New Roman" w:hAnsi="Times New Roman" w:cs="Times New Roman"/>
@@ -6421,78 +5765,81 @@
                 <w:szCs w:val="20"/>
                 <w:lang w:val="en-US"/>
               </w:rPr>
-              <w:t>Introducción</w:t>
-            </w:r>
-            <w:proofErr w:type="spellEnd"/>
-            <w:r>
+              <w:t>Introducción a las redes de datos</w:t>
+            </w:r>
+          </w:p>
+          <w:p>
+            <w:pPr>
               <w:rPr>
                 <w:rFonts w:ascii="Times New Roman" w:hAnsi="Times New Roman" w:cs="Times New Roman"/>
                 <w:bCs/>
                 <w:sz w:val="20"/>
                 <w:szCs w:val="20"/>
-                <w:lang w:val="en-US"/>
-              </w:rPr>
-              <w:t xml:space="preserve"> a </w:t>
-            </w:r>
-            <w:proofErr w:type="spellStart"/>
-            <w:r>
+                <w:lang w:val="es-ES"/>
+              </w:rPr>
+            </w:pPr>
+          </w:p>
+        </w:tc>
+        <w:tc>
+          <w:tcPr>
+            <w:tcW w:w="2409" w:type="dxa"/>
+          </w:tcPr>
+          <w:p>
+            <w:pPr>
+              <w:jc w:val="both"/>
               <w:rPr>
                 <w:rFonts w:ascii="Times New Roman" w:hAnsi="Times New Roman" w:cs="Times New Roman"/>
                 <w:bCs/>
                 <w:sz w:val="20"/>
                 <w:szCs w:val="20"/>
-                <w:lang w:val="en-US"/>
-              </w:rPr>
-              <w:t>las</w:t>
-            </w:r>
-            <w:proofErr w:type="spellEnd"/>
+                <w:lang w:val="es-ES"/>
+              </w:rPr>
+            </w:pPr>
             <w:r>
               <w:rPr>
                 <w:rFonts w:ascii="Times New Roman" w:hAnsi="Times New Roman" w:cs="Times New Roman"/>
                 <w:bCs/>
                 <w:sz w:val="20"/>
                 <w:szCs w:val="20"/>
-                <w:lang w:val="en-US"/>
-              </w:rPr>
-              <w:t xml:space="preserve"> </w:t>
-            </w:r>
-            <w:proofErr w:type="spellStart"/>
-            <w:r>
+                <w:lang w:val="es-ES"/>
+              </w:rPr>
+              <w:t>2.1.1 Estructura básica de una red de datos</w:t>
+            </w:r>
+          </w:p>
+          <w:p>
+            <w:pPr>
+              <w:jc w:val="both"/>
               <w:rPr>
                 <w:rFonts w:ascii="Times New Roman" w:hAnsi="Times New Roman" w:cs="Times New Roman"/>
                 <w:bCs/>
                 <w:sz w:val="20"/>
                 <w:szCs w:val="20"/>
-                <w:lang w:val="en-US"/>
-              </w:rPr>
-              <w:t>redes</w:t>
-            </w:r>
-            <w:proofErr w:type="spellEnd"/>
+                <w:lang w:val="es-ES"/>
+              </w:rPr>
+            </w:pPr>
             <w:r>
               <w:rPr>
                 <w:rFonts w:ascii="Times New Roman" w:hAnsi="Times New Roman" w:cs="Times New Roman"/>
                 <w:bCs/>
                 <w:sz w:val="20"/>
                 <w:szCs w:val="20"/>
-                <w:lang w:val="en-US"/>
-              </w:rPr>
-              <w:t xml:space="preserve"> de </w:t>
-            </w:r>
-            <w:proofErr w:type="spellStart"/>
-            <w:r>
+                <w:lang w:val="es-ES"/>
+              </w:rPr>
+              <w:t>2.2.2 Ancho de Banda</w:t>
+            </w:r>
+          </w:p>
+          <w:p>
+            <w:pPr>
+              <w:jc w:val="both"/>
               <w:rPr>
                 <w:rFonts w:ascii="Times New Roman" w:hAnsi="Times New Roman" w:cs="Times New Roman"/>
                 <w:bCs/>
                 <w:sz w:val="20"/>
                 <w:szCs w:val="20"/>
-                <w:lang w:val="en-US"/>
-              </w:rPr>
-              <w:t>datos</w:t>
-            </w:r>
-            <w:proofErr w:type="spellEnd"/>
-          </w:p>
-          <w:p>
-            <w:pPr>
+                <w:lang w:val="es-ES"/>
+              </w:rPr>
+            </w:pPr>
+            <w:r>
               <w:rPr>
                 <w:rFonts w:ascii="Times New Roman" w:hAnsi="Times New Roman" w:cs="Times New Roman"/>
                 <w:bCs/>
@@ -6500,13 +5847,9 @@
                 <w:szCs w:val="20"/>
                 <w:lang w:val="es-ES"/>
               </w:rPr>
-            </w:pPr>
-          </w:p>
-        </w:tc>
-        <w:tc>
-          <w:tcPr>
-            <w:tcW w:w="2409" w:type="dxa"/>
-          </w:tcPr>
+              <w:t>2.2.3 Categorias</w:t>
+            </w:r>
+          </w:p>
           <w:p>
             <w:pPr>
               <w:jc w:val="both"/>
@@ -6526,7 +5869,7 @@
                 <w:szCs w:val="20"/>
                 <w:lang w:val="es-ES"/>
               </w:rPr>
-              <w:t>2.1.1 Estructura básica de una red de datos</w:t>
+              <w:t>2.2.4 Arquitectura por Capa</w:t>
             </w:r>
           </w:p>
           <w:p>
@@ -6548,98 +5891,8 @@
                 <w:szCs w:val="20"/>
                 <w:lang w:val="es-ES"/>
               </w:rPr>
-              <w:t>2.2.2 Ancho de Banda</w:t>
-            </w:r>
-          </w:p>
-          <w:p>
-            <w:pPr>
-              <w:jc w:val="both"/>
-              <w:rPr>
-                <w:rFonts w:ascii="Times New Roman" w:hAnsi="Times New Roman" w:cs="Times New Roman"/>
-                <w:bCs/>
-                <w:sz w:val="20"/>
-                <w:szCs w:val="20"/>
-                <w:lang w:val="es-ES"/>
-              </w:rPr>
-            </w:pPr>
-            <w:r>
-              <w:rPr>
-                <w:rFonts w:ascii="Times New Roman" w:hAnsi="Times New Roman" w:cs="Times New Roman"/>
-                <w:bCs/>
-                <w:sz w:val="20"/>
-                <w:szCs w:val="20"/>
-                <w:lang w:val="es-ES"/>
-              </w:rPr>
-              <w:t xml:space="preserve">2.2.3 </w:t>
-            </w:r>
-            <w:proofErr w:type="spellStart"/>
-            <w:r>
-              <w:rPr>
-                <w:rFonts w:ascii="Times New Roman" w:hAnsi="Times New Roman" w:cs="Times New Roman"/>
-                <w:bCs/>
-                <w:sz w:val="20"/>
-                <w:szCs w:val="20"/>
-                <w:lang w:val="es-ES"/>
-              </w:rPr>
-              <w:t>Categorias</w:t>
-            </w:r>
-            <w:proofErr w:type="spellEnd"/>
-          </w:p>
-          <w:p>
-            <w:pPr>
-              <w:jc w:val="both"/>
-              <w:rPr>
-                <w:rFonts w:ascii="Times New Roman" w:hAnsi="Times New Roman" w:cs="Times New Roman"/>
-                <w:bCs/>
-                <w:sz w:val="20"/>
-                <w:szCs w:val="20"/>
-                <w:lang w:val="es-ES"/>
-              </w:rPr>
-            </w:pPr>
-            <w:r>
-              <w:rPr>
-                <w:rFonts w:ascii="Times New Roman" w:hAnsi="Times New Roman" w:cs="Times New Roman"/>
-                <w:bCs/>
-                <w:sz w:val="20"/>
-                <w:szCs w:val="20"/>
-                <w:lang w:val="es-ES"/>
-              </w:rPr>
-              <w:t>2.2.4 Arquitectura por Capa</w:t>
-            </w:r>
-          </w:p>
-          <w:p>
-            <w:pPr>
-              <w:jc w:val="both"/>
-              <w:rPr>
-                <w:rFonts w:ascii="Times New Roman" w:hAnsi="Times New Roman" w:cs="Times New Roman"/>
-                <w:bCs/>
-                <w:sz w:val="20"/>
-                <w:szCs w:val="20"/>
-                <w:lang w:val="es-ES"/>
-              </w:rPr>
-            </w:pPr>
-            <w:r>
-              <w:rPr>
-                <w:rFonts w:ascii="Times New Roman" w:hAnsi="Times New Roman" w:cs="Times New Roman"/>
-                <w:bCs/>
-                <w:sz w:val="20"/>
-                <w:szCs w:val="20"/>
-                <w:lang w:val="es-ES"/>
-              </w:rPr>
-              <w:t xml:space="preserve">2.2.5 Direccionamiento </w:t>
-            </w:r>
-            <w:proofErr w:type="spellStart"/>
-            <w:r>
-              <w:rPr>
-                <w:rFonts w:ascii="Times New Roman" w:hAnsi="Times New Roman" w:cs="Times New Roman"/>
-                <w:bCs/>
-                <w:sz w:val="20"/>
-                <w:szCs w:val="20"/>
-                <w:lang w:val="es-ES"/>
-              </w:rPr>
-              <w:t>Ip</w:t>
-            </w:r>
-            <w:proofErr w:type="spellEnd"/>
+              <w:t>2.2.5 Direccionamiento Ip</w:t>
+            </w:r>
           </w:p>
           <w:p>
             <w:pPr>
@@ -6771,7 +6024,6 @@
               </w:rPr>
               <w:t xml:space="preserve">2.2 </w:t>
             </w:r>
-            <w:proofErr w:type="spellStart"/>
             <w:r>
               <w:rPr>
                 <w:rFonts w:ascii="Times New Roman" w:hAnsi="Times New Roman" w:cs="Times New Roman"/>
@@ -6780,10 +6032,17 @@
                 <w:szCs w:val="20"/>
                 <w:lang w:val="en-US"/>
               </w:rPr>
-              <w:t>Tipos</w:t>
-            </w:r>
-            <w:proofErr w:type="spellEnd"/>
-            <w:r>
+              <w:t>Tipos de redes</w:t>
+            </w:r>
+          </w:p>
+        </w:tc>
+        <w:tc>
+          <w:tcPr>
+            <w:tcW w:w="2409" w:type="dxa"/>
+          </w:tcPr>
+          <w:p>
+            <w:pPr>
+              <w:jc w:val="both"/>
               <w:rPr>
                 <w:rFonts w:ascii="Times New Roman" w:hAnsi="Times New Roman" w:cs="Times New Roman"/>
                 <w:bCs/>
@@ -6791,26 +6050,28 @@
                 <w:szCs w:val="20"/>
                 <w:lang w:val="en-US"/>
               </w:rPr>
-              <w:t xml:space="preserve"> de </w:t>
-            </w:r>
-            <w:proofErr w:type="spellStart"/>
+            </w:pPr>
             <w:r>
               <w:rPr>
                 <w:rFonts w:ascii="Times New Roman" w:hAnsi="Times New Roman" w:cs="Times New Roman"/>
                 <w:bCs/>
                 <w:sz w:val="20"/>
                 <w:szCs w:val="20"/>
+                <w:lang w:val="es-ES"/>
+              </w:rPr>
+              <w:t xml:space="preserve">2.2.1 </w:t>
+            </w:r>
+            <w:r>
+              <w:rPr>
+                <w:rFonts w:ascii="Times New Roman" w:hAnsi="Times New Roman" w:cs="Times New Roman"/>
+                <w:bCs/>
+                <w:sz w:val="20"/>
+                <w:szCs w:val="20"/>
                 <w:lang w:val="en-US"/>
               </w:rPr>
-              <w:t>redes</w:t>
-            </w:r>
-            <w:proofErr w:type="spellEnd"/>
-          </w:p>
-        </w:tc>
-        <w:tc>
-          <w:tcPr>
-            <w:tcW w:w="2409" w:type="dxa"/>
-          </w:tcPr>
+              <w:t>Según su instalación</w:t>
+            </w:r>
+          </w:p>
           <w:p>
             <w:pPr>
               <w:jc w:val="both"/>
@@ -6828,11 +6089,18 @@
                 <w:bCs/>
                 <w:sz w:val="20"/>
                 <w:szCs w:val="20"/>
-                <w:lang w:val="es-ES"/>
-              </w:rPr>
-              <w:t xml:space="preserve">2.2.1 </w:t>
-            </w:r>
-            <w:proofErr w:type="spellStart"/>
+                <w:lang w:val="en-US"/>
+              </w:rPr>
+              <w:t>2.2.2 Según el área de cobertura</w:t>
+            </w:r>
+          </w:p>
+          <w:p>
+            <w:pPr>
+              <w:jc w:val="both"/>
+              <w:rPr>
+                <w:rFonts w:ascii="Times New Roman" w:hAnsi="Times New Roman" w:cs="Times New Roman"/>
+              </w:rPr>
+            </w:pPr>
             <w:r>
               <w:rPr>
                 <w:rFonts w:ascii="Times New Roman" w:hAnsi="Times New Roman" w:cs="Times New Roman"/>
@@ -6841,205 +6109,8 @@
                 <w:szCs w:val="20"/>
                 <w:lang w:val="en-US"/>
               </w:rPr>
-              <w:t>Según</w:t>
-            </w:r>
-            <w:proofErr w:type="spellEnd"/>
-            <w:r>
-              <w:rPr>
-                <w:rFonts w:ascii="Times New Roman" w:hAnsi="Times New Roman" w:cs="Times New Roman"/>
-                <w:bCs/>
-                <w:sz w:val="20"/>
-                <w:szCs w:val="20"/>
-                <w:lang w:val="en-US"/>
-              </w:rPr>
-              <w:t xml:space="preserve"> </w:t>
-            </w:r>
-            <w:proofErr w:type="spellStart"/>
-            <w:r>
-              <w:rPr>
-                <w:rFonts w:ascii="Times New Roman" w:hAnsi="Times New Roman" w:cs="Times New Roman"/>
-                <w:bCs/>
-                <w:sz w:val="20"/>
-                <w:szCs w:val="20"/>
-                <w:lang w:val="en-US"/>
-              </w:rPr>
-              <w:t>su</w:t>
-            </w:r>
-            <w:proofErr w:type="spellEnd"/>
-            <w:r>
-              <w:rPr>
-                <w:rFonts w:ascii="Times New Roman" w:hAnsi="Times New Roman" w:cs="Times New Roman"/>
-                <w:bCs/>
-                <w:sz w:val="20"/>
-                <w:szCs w:val="20"/>
-                <w:lang w:val="en-US"/>
-              </w:rPr>
-              <w:t xml:space="preserve"> </w:t>
-            </w:r>
-            <w:proofErr w:type="spellStart"/>
-            <w:r>
-              <w:rPr>
-                <w:rFonts w:ascii="Times New Roman" w:hAnsi="Times New Roman" w:cs="Times New Roman"/>
-                <w:bCs/>
-                <w:sz w:val="20"/>
-                <w:szCs w:val="20"/>
-                <w:lang w:val="en-US"/>
-              </w:rPr>
-              <w:t>instalación</w:t>
-            </w:r>
-            <w:proofErr w:type="spellEnd"/>
-          </w:p>
-          <w:p>
-            <w:pPr>
-              <w:jc w:val="both"/>
-              <w:rPr>
-                <w:rFonts w:ascii="Times New Roman" w:hAnsi="Times New Roman" w:cs="Times New Roman"/>
-                <w:bCs/>
-                <w:sz w:val="20"/>
-                <w:szCs w:val="20"/>
-                <w:lang w:val="en-US"/>
-              </w:rPr>
-            </w:pPr>
-            <w:r>
-              <w:rPr>
-                <w:rFonts w:ascii="Times New Roman" w:hAnsi="Times New Roman" w:cs="Times New Roman"/>
-                <w:bCs/>
-                <w:sz w:val="20"/>
-                <w:szCs w:val="20"/>
-                <w:lang w:val="en-US"/>
-              </w:rPr>
-              <w:t xml:space="preserve">2.2.2 </w:t>
-            </w:r>
-            <w:proofErr w:type="spellStart"/>
-            <w:r>
-              <w:rPr>
-                <w:rFonts w:ascii="Times New Roman" w:hAnsi="Times New Roman" w:cs="Times New Roman"/>
-                <w:bCs/>
-                <w:sz w:val="20"/>
-                <w:szCs w:val="20"/>
-                <w:lang w:val="en-US"/>
-              </w:rPr>
-              <w:t>Según</w:t>
-            </w:r>
-            <w:proofErr w:type="spellEnd"/>
-            <w:r>
-              <w:rPr>
-                <w:rFonts w:ascii="Times New Roman" w:hAnsi="Times New Roman" w:cs="Times New Roman"/>
-                <w:bCs/>
-                <w:sz w:val="20"/>
-                <w:szCs w:val="20"/>
-                <w:lang w:val="en-US"/>
-              </w:rPr>
-              <w:t xml:space="preserve"> el </w:t>
-            </w:r>
-            <w:proofErr w:type="spellStart"/>
-            <w:r>
-              <w:rPr>
-                <w:rFonts w:ascii="Times New Roman" w:hAnsi="Times New Roman" w:cs="Times New Roman"/>
-                <w:bCs/>
-                <w:sz w:val="20"/>
-                <w:szCs w:val="20"/>
-                <w:lang w:val="en-US"/>
-              </w:rPr>
-              <w:t>área</w:t>
-            </w:r>
-            <w:proofErr w:type="spellEnd"/>
-            <w:r>
-              <w:rPr>
-                <w:rFonts w:ascii="Times New Roman" w:hAnsi="Times New Roman" w:cs="Times New Roman"/>
-                <w:bCs/>
-                <w:sz w:val="20"/>
-                <w:szCs w:val="20"/>
-                <w:lang w:val="en-US"/>
-              </w:rPr>
-              <w:t xml:space="preserve"> de </w:t>
-            </w:r>
-            <w:proofErr w:type="spellStart"/>
-            <w:r>
-              <w:rPr>
-                <w:rFonts w:ascii="Times New Roman" w:hAnsi="Times New Roman" w:cs="Times New Roman"/>
-                <w:bCs/>
-                <w:sz w:val="20"/>
-                <w:szCs w:val="20"/>
-                <w:lang w:val="en-US"/>
-              </w:rPr>
-              <w:t>cobertura</w:t>
-            </w:r>
-            <w:proofErr w:type="spellEnd"/>
-          </w:p>
-          <w:p>
-            <w:pPr>
-              <w:jc w:val="both"/>
-              <w:rPr>
-                <w:rFonts w:ascii="Times New Roman" w:hAnsi="Times New Roman" w:cs="Times New Roman"/>
-              </w:rPr>
-            </w:pPr>
-            <w:r>
-              <w:rPr>
-                <w:rFonts w:ascii="Times New Roman" w:hAnsi="Times New Roman" w:cs="Times New Roman"/>
-                <w:bCs/>
-                <w:sz w:val="20"/>
-                <w:szCs w:val="20"/>
-                <w:lang w:val="en-US"/>
-              </w:rPr>
-              <w:t xml:space="preserve">2.2.3 </w:t>
-            </w:r>
-            <w:proofErr w:type="spellStart"/>
-            <w:r>
-              <w:rPr>
-                <w:rFonts w:ascii="Times New Roman" w:hAnsi="Times New Roman" w:cs="Times New Roman"/>
-                <w:bCs/>
-                <w:sz w:val="20"/>
-                <w:szCs w:val="20"/>
-                <w:lang w:val="en-US"/>
-              </w:rPr>
-              <w:t>Según</w:t>
-            </w:r>
-            <w:proofErr w:type="spellEnd"/>
-            <w:r>
-              <w:rPr>
-                <w:rFonts w:ascii="Times New Roman" w:hAnsi="Times New Roman" w:cs="Times New Roman"/>
-                <w:bCs/>
-                <w:sz w:val="20"/>
-                <w:szCs w:val="20"/>
-                <w:lang w:val="en-US"/>
-              </w:rPr>
-              <w:t xml:space="preserve"> </w:t>
-            </w:r>
-            <w:proofErr w:type="spellStart"/>
-            <w:r>
-              <w:rPr>
-                <w:rFonts w:ascii="Times New Roman" w:hAnsi="Times New Roman" w:cs="Times New Roman"/>
-                <w:bCs/>
-                <w:sz w:val="20"/>
-                <w:szCs w:val="20"/>
-                <w:lang w:val="en-US"/>
-              </w:rPr>
-              <w:t>su</w:t>
-            </w:r>
-            <w:proofErr w:type="spellEnd"/>
-            <w:r>
-              <w:rPr>
-                <w:rFonts w:ascii="Times New Roman" w:hAnsi="Times New Roman" w:cs="Times New Roman"/>
-                <w:bCs/>
-                <w:sz w:val="20"/>
-                <w:szCs w:val="20"/>
-                <w:lang w:val="en-US"/>
-              </w:rPr>
-              <w:t xml:space="preserve"> </w:t>
-            </w:r>
-            <w:proofErr w:type="spellStart"/>
-            <w:r>
-              <w:rPr>
-                <w:rFonts w:ascii="Times New Roman" w:hAnsi="Times New Roman" w:cs="Times New Roman"/>
-                <w:bCs/>
-                <w:sz w:val="20"/>
-                <w:szCs w:val="20"/>
-                <w:lang w:val="en-US"/>
-              </w:rPr>
-              <w:t>topología</w:t>
-            </w:r>
-            <w:proofErr w:type="spellEnd"/>
+              <w:t>2.2.3 Según su topología</w:t>
+            </w:r>
           </w:p>
         </w:tc>
         <w:tc>
@@ -7252,49 +6323,27 @@
                 <w:szCs w:val="20"/>
                 <w:lang w:val="es-EC"/>
               </w:rPr>
-              <w:t xml:space="preserve">3.1.1 </w:t>
-            </w:r>
-            <w:proofErr w:type="spellStart"/>
-            <w:r>
-              <w:rPr>
-                <w:rFonts w:ascii="Times New Roman" w:hAnsi="Times New Roman" w:cs="Times New Roman"/>
-                <w:sz w:val="20"/>
-                <w:szCs w:val="20"/>
-                <w:lang w:val="es-EC"/>
-              </w:rPr>
-              <w:t>Router</w:t>
-            </w:r>
-            <w:proofErr w:type="spellEnd"/>
-          </w:p>
-          <w:p>
-            <w:pPr>
-              <w:rPr>
-                <w:rFonts w:ascii="Times New Roman" w:hAnsi="Times New Roman" w:cs="Times New Roman"/>
-                <w:sz w:val="20"/>
-                <w:szCs w:val="20"/>
-                <w:lang w:val="es-EC"/>
-              </w:rPr>
-            </w:pPr>
-            <w:r>
-              <w:rPr>
-                <w:rFonts w:ascii="Times New Roman" w:hAnsi="Times New Roman" w:cs="Times New Roman"/>
-                <w:sz w:val="20"/>
-                <w:szCs w:val="20"/>
-                <w:lang w:val="es-EC"/>
-              </w:rPr>
-              <w:t xml:space="preserve">3.1.2 </w:t>
-            </w:r>
-            <w:proofErr w:type="spellStart"/>
-            <w:r>
-              <w:rPr>
-                <w:rFonts w:ascii="Times New Roman" w:hAnsi="Times New Roman" w:cs="Times New Roman"/>
-                <w:sz w:val="20"/>
-                <w:szCs w:val="20"/>
-                <w:lang w:val="es-EC"/>
-              </w:rPr>
-              <w:t>Switch</w:t>
-            </w:r>
-            <w:proofErr w:type="spellEnd"/>
+              <w:t>3.1.1 Router</w:t>
+            </w:r>
+          </w:p>
+          <w:p>
+            <w:pPr>
+              <w:rPr>
+                <w:rFonts w:ascii="Times New Roman" w:hAnsi="Times New Roman" w:cs="Times New Roman"/>
+                <w:sz w:val="20"/>
+                <w:szCs w:val="20"/>
+                <w:lang w:val="es-EC"/>
+              </w:rPr>
+            </w:pPr>
+            <w:r>
+              <w:rPr>
+                <w:rFonts w:ascii="Times New Roman" w:hAnsi="Times New Roman" w:cs="Times New Roman"/>
+                <w:sz w:val="20"/>
+                <w:szCs w:val="20"/>
+                <w:lang w:val="es-EC"/>
+              </w:rPr>
+              <w:t>3.1.2 Switch</w:t>
+            </w:r>
           </w:p>
           <w:p>
             <w:pPr>
@@ -7388,19 +6437,8 @@
                 <w:szCs w:val="20"/>
                 <w:lang w:val="es-EC"/>
               </w:rPr>
-              <w:t xml:space="preserve">3.1.7 </w:t>
-            </w:r>
-            <w:proofErr w:type="spellStart"/>
-            <w:r>
-              <w:rPr>
-                <w:rFonts w:ascii="Times New Roman" w:hAnsi="Times New Roman" w:cs="Times New Roman"/>
-                <w:sz w:val="20"/>
-                <w:szCs w:val="20"/>
-                <w:lang w:val="es-EC"/>
-              </w:rPr>
-              <w:t>Hub</w:t>
-            </w:r>
-            <w:proofErr w:type="spellEnd"/>
+              <w:t>3.1.7 Hub</w:t>
+            </w:r>
           </w:p>
         </w:tc>
         <w:tc>
@@ -8139,19 +7177,8 @@
                 <w:sz w:val="20"/>
                 <w:szCs w:val="20"/>
               </w:rPr>
-              <w:t xml:space="preserve">3.3.4 </w:t>
-            </w:r>
-            <w:proofErr w:type="spellStart"/>
-            <w:r>
-              <w:rPr>
-                <w:rFonts w:ascii="Times New Roman" w:hAnsi="Times New Roman" w:cs="Times New Roman"/>
-                <w:bCs/>
-                <w:sz w:val="20"/>
-                <w:szCs w:val="20"/>
-              </w:rPr>
-              <w:t>Responsive</w:t>
-            </w:r>
-            <w:proofErr w:type="spellEnd"/>
+              <w:t>3.3.4 Responsive</w:t>
+            </w:r>
           </w:p>
           <w:p>
             <w:pPr>
@@ -8324,19 +7351,8 @@
                 <w:szCs w:val="20"/>
                 <w:lang w:val="es-EC"/>
               </w:rPr>
-              <w:t xml:space="preserve">3.4.1 </w:t>
-            </w:r>
-            <w:proofErr w:type="spellStart"/>
-            <w:r>
-              <w:rPr>
-                <w:rFonts w:ascii="Times New Roman" w:hAnsi="Times New Roman" w:cs="Times New Roman"/>
-                <w:sz w:val="20"/>
-                <w:szCs w:val="20"/>
-                <w:lang w:val="es-EC"/>
-              </w:rPr>
-              <w:t>Chrome</w:t>
-            </w:r>
-            <w:proofErr w:type="spellEnd"/>
+              <w:t>3.4.1 Chrome</w:t>
+            </w:r>
           </w:p>
           <w:p>
             <w:pPr>
@@ -8373,19 +7389,8 @@
                 <w:szCs w:val="20"/>
                 <w:lang w:val="es-EC"/>
               </w:rPr>
-              <w:t xml:space="preserve">3.4.3 </w:t>
-            </w:r>
-            <w:proofErr w:type="spellStart"/>
-            <w:r>
-              <w:rPr>
-                <w:rFonts w:ascii="Times New Roman" w:hAnsi="Times New Roman" w:cs="Times New Roman"/>
-                <w:sz w:val="20"/>
-                <w:szCs w:val="20"/>
-                <w:lang w:val="es-EC"/>
-              </w:rPr>
-              <w:t>Chromiun</w:t>
-            </w:r>
-            <w:proofErr w:type="spellEnd"/>
+              <w:t>3.4.3 Chromiun</w:t>
+            </w:r>
           </w:p>
           <w:p>
             <w:pPr>
@@ -8460,19 +7465,8 @@
                 <w:szCs w:val="20"/>
                 <w:lang w:val="es-EC"/>
               </w:rPr>
-              <w:t xml:space="preserve">3.4.7 </w:t>
-            </w:r>
-            <w:proofErr w:type="spellStart"/>
-            <w:r>
-              <w:rPr>
-                <w:rFonts w:ascii="Times New Roman" w:hAnsi="Times New Roman" w:cs="Times New Roman"/>
-                <w:sz w:val="20"/>
-                <w:szCs w:val="20"/>
-                <w:lang w:val="es-EC"/>
-              </w:rPr>
-              <w:t>Dolphin</w:t>
-            </w:r>
-            <w:proofErr w:type="spellEnd"/>
+              <w:t>3.4.7 Dolphin</w:t>
+            </w:r>
           </w:p>
         </w:tc>
         <w:tc>
@@ -8864,20 +7858,8 @@
                 <w:szCs w:val="20"/>
                 <w:lang w:val="en-US"/>
               </w:rPr>
-              <w:t xml:space="preserve">Photoshop,  </w:t>
-            </w:r>
-            <w:proofErr w:type="spellStart"/>
-            <w:r>
-              <w:rPr>
-                <w:rFonts w:ascii="Times New Roman" w:hAnsi="Times New Roman" w:cs="Times New Roman"/>
-                <w:bCs/>
-                <w:sz w:val="20"/>
-                <w:szCs w:val="20"/>
-                <w:lang w:val="en-US"/>
-              </w:rPr>
-              <w:t>Ilustrator</w:t>
-            </w:r>
-            <w:proofErr w:type="spellEnd"/>
+              <w:t>Photoshop,  Ilustrator</w:t>
+            </w:r>
           </w:p>
           <w:p>
             <w:pPr>
@@ -9027,7 +8009,6 @@
               </w:rPr>
               <w:t xml:space="preserve">4.2.2 </w:t>
             </w:r>
-            <w:proofErr w:type="spellStart"/>
             <w:r>
               <w:rPr>
                 <w:rFonts w:ascii="Times New Roman" w:hAnsi="Times New Roman" w:cs="Times New Roman"/>
@@ -9035,49 +8016,8 @@
                 <w:sz w:val="20"/>
                 <w:szCs w:val="20"/>
               </w:rPr>
-              <w:t>Joomla</w:t>
-            </w:r>
-            <w:proofErr w:type="spellEnd"/>
-            <w:r>
-              <w:rPr>
-                <w:rFonts w:ascii="Times New Roman" w:hAnsi="Times New Roman" w:cs="Times New Roman"/>
-                <w:bCs/>
-                <w:sz w:val="20"/>
-                <w:szCs w:val="20"/>
-              </w:rPr>
-              <w:t xml:space="preserve">, </w:t>
-            </w:r>
-            <w:proofErr w:type="spellStart"/>
-            <w:r>
-              <w:rPr>
-                <w:rFonts w:ascii="Times New Roman" w:hAnsi="Times New Roman" w:cs="Times New Roman"/>
-                <w:bCs/>
-                <w:sz w:val="20"/>
-                <w:szCs w:val="20"/>
-              </w:rPr>
-              <w:t>Wordpress</w:t>
-            </w:r>
-            <w:proofErr w:type="spellEnd"/>
-            <w:r>
-              <w:rPr>
-                <w:rFonts w:ascii="Times New Roman" w:hAnsi="Times New Roman" w:cs="Times New Roman"/>
-                <w:bCs/>
-                <w:sz w:val="20"/>
-                <w:szCs w:val="20"/>
-              </w:rPr>
-              <w:t xml:space="preserve">, </w:t>
-            </w:r>
-            <w:proofErr w:type="spellStart"/>
-            <w:r>
-              <w:rPr>
-                <w:rFonts w:ascii="Times New Roman" w:hAnsi="Times New Roman" w:cs="Times New Roman"/>
-                <w:bCs/>
-                <w:sz w:val="20"/>
-                <w:szCs w:val="20"/>
-              </w:rPr>
-              <w:t>Drupal</w:t>
-            </w:r>
-            <w:proofErr w:type="spellEnd"/>
+              <w:t>Joomla, Wordpress, Drupal</w:t>
+            </w:r>
           </w:p>
         </w:tc>
         <w:tc>
@@ -9256,57 +8196,26 @@
                 <w:szCs w:val="20"/>
                 <w:lang w:val="es-EC"/>
               </w:rPr>
-              <w:t xml:space="preserve">4.2.3.1 Fundamentos </w:t>
-            </w:r>
-            <w:proofErr w:type="spellStart"/>
-            <w:r>
-              <w:rPr>
-                <w:rFonts w:ascii="Times New Roman" w:hAnsi="Times New Roman" w:cs="Times New Roman"/>
-                <w:sz w:val="20"/>
-                <w:szCs w:val="20"/>
-                <w:lang w:val="es-EC"/>
-              </w:rPr>
-              <w:t>Basicos</w:t>
-            </w:r>
-            <w:proofErr w:type="spellEnd"/>
-          </w:p>
-          <w:p>
-            <w:pPr>
-              <w:rPr>
-                <w:rFonts w:ascii="Times New Roman" w:hAnsi="Times New Roman" w:cs="Times New Roman"/>
-                <w:sz w:val="20"/>
-                <w:szCs w:val="20"/>
-                <w:lang w:val="es-EC"/>
-              </w:rPr>
-            </w:pPr>
-            <w:r>
-              <w:rPr>
-                <w:rFonts w:ascii="Times New Roman" w:hAnsi="Times New Roman" w:cs="Times New Roman"/>
-                <w:sz w:val="20"/>
-                <w:szCs w:val="20"/>
-                <w:lang w:val="es-EC"/>
-              </w:rPr>
-              <w:t xml:space="preserve">4.2.3.2 </w:t>
-            </w:r>
-            <w:proofErr w:type="spellStart"/>
-            <w:r>
-              <w:rPr>
-                <w:rFonts w:ascii="Times New Roman" w:hAnsi="Times New Roman" w:cs="Times New Roman"/>
-                <w:sz w:val="20"/>
-                <w:szCs w:val="20"/>
-                <w:lang w:val="es-EC"/>
-              </w:rPr>
-              <w:t>Creacion</w:t>
-            </w:r>
-            <w:proofErr w:type="spellEnd"/>
-            <w:r>
-              <w:rPr>
-                <w:rFonts w:ascii="Times New Roman" w:hAnsi="Times New Roman" w:cs="Times New Roman"/>
-                <w:sz w:val="20"/>
-                <w:szCs w:val="20"/>
-                <w:lang w:val="es-EC"/>
-              </w:rPr>
-              <w:t xml:space="preserve"> Sitio Web</w:t>
+              <w:t>4.2.3.1 Fundamentos Basicos</w:t>
+            </w:r>
+          </w:p>
+          <w:p>
+            <w:pPr>
+              <w:rPr>
+                <w:rFonts w:ascii="Times New Roman" w:hAnsi="Times New Roman" w:cs="Times New Roman"/>
+                <w:sz w:val="20"/>
+                <w:szCs w:val="20"/>
+                <w:lang w:val="es-EC"/>
+              </w:rPr>
+            </w:pPr>
+            <w:r>
+              <w:rPr>
+                <w:rFonts w:ascii="Times New Roman" w:hAnsi="Times New Roman" w:cs="Times New Roman"/>
+                <w:sz w:val="20"/>
+                <w:szCs w:val="20"/>
+                <w:lang w:val="es-EC"/>
+              </w:rPr>
+              <w:t>4.2.3.2 Creacion Sitio Web</w:t>
             </w:r>
           </w:p>
         </w:tc>
@@ -9473,28 +8382,15 @@
                 <w:lang w:val="es-EC"/>
               </w:rPr>
             </w:pPr>
-            <w:bookmarkStart w:id="0" w:name="_GoBack"/>
-            <w:bookmarkEnd w:id="0"/>
-            <w:r>
-              <w:rPr>
-                <w:rFonts w:ascii="Times New Roman" w:hAnsi="Times New Roman" w:cs="Times New Roman"/>
-                <w:sz w:val="20"/>
-                <w:szCs w:val="20"/>
-                <w:lang w:val="es-EC"/>
-              </w:rPr>
-              <w:t xml:space="preserve">4.2.4.2 </w:t>
-            </w:r>
-            <w:proofErr w:type="spellStart"/>
-            <w:r>
-              <w:rPr>
-                <w:rFonts w:ascii="Times New Roman" w:hAnsi="Times New Roman" w:cs="Times New Roman"/>
-                <w:sz w:val="20"/>
-                <w:szCs w:val="20"/>
-                <w:lang w:val="es-EC"/>
-              </w:rPr>
-              <w:t>Joomla</w:t>
-            </w:r>
-            <w:proofErr w:type="spellEnd"/>
+            <w:r>
+              <w:rPr>
+                <w:rFonts w:ascii="Times New Roman" w:hAnsi="Times New Roman" w:cs="Times New Roman"/>
+                <w:sz w:val="20"/>
+                <w:szCs w:val="20"/>
+                <w:lang w:val="es-EC"/>
+              </w:rPr>
+              <w:t>4.2.4.2 Joomla</w:t>
+            </w:r>
           </w:p>
         </w:tc>
         <w:tc>
@@ -9783,19 +8679,8 @@
                 <w:szCs w:val="20"/>
                 <w:lang w:val="es-EC"/>
               </w:rPr>
-              <w:t xml:space="preserve">4.2.4.3 </w:t>
-            </w:r>
-            <w:proofErr w:type="spellStart"/>
-            <w:r>
-              <w:rPr>
-                <w:rFonts w:ascii="Times New Roman" w:hAnsi="Times New Roman" w:cs="Times New Roman"/>
-                <w:sz w:val="20"/>
-                <w:szCs w:val="20"/>
-                <w:lang w:val="es-EC"/>
-              </w:rPr>
-              <w:t>Wordpress</w:t>
-            </w:r>
-            <w:proofErr w:type="spellEnd"/>
+              <w:t>4.2.4.3 Wordpress</w:t>
+            </w:r>
           </w:p>
           <w:p>
             <w:pPr>
@@ -9975,39 +8860,8 @@
                 <w:szCs w:val="20"/>
                 <w:lang w:val="es-EC"/>
               </w:rPr>
-              <w:t xml:space="preserve">4.2.5.1 </w:t>
-            </w:r>
-            <w:proofErr w:type="spellStart"/>
-            <w:r>
-              <w:rPr>
-                <w:rFonts w:ascii="Times New Roman" w:hAnsi="Times New Roman" w:cs="Times New Roman"/>
-                <w:sz w:val="20"/>
-                <w:szCs w:val="20"/>
-                <w:lang w:val="es-EC"/>
-              </w:rPr>
-              <w:t>Go</w:t>
-            </w:r>
-            <w:proofErr w:type="spellEnd"/>
-            <w:r>
-              <w:rPr>
-                <w:rFonts w:ascii="Times New Roman" w:hAnsi="Times New Roman" w:cs="Times New Roman"/>
-                <w:sz w:val="20"/>
-                <w:szCs w:val="20"/>
-                <w:lang w:val="es-EC"/>
-              </w:rPr>
-              <w:t xml:space="preserve"> </w:t>
-            </w:r>
-            <w:proofErr w:type="spellStart"/>
-            <w:r>
-              <w:rPr>
-                <w:rFonts w:ascii="Times New Roman" w:hAnsi="Times New Roman" w:cs="Times New Roman"/>
-                <w:sz w:val="20"/>
-                <w:szCs w:val="20"/>
-                <w:lang w:val="es-EC"/>
-              </w:rPr>
-              <w:t>Daddy</w:t>
-            </w:r>
-            <w:proofErr w:type="spellEnd"/>
+              <w:t>4.2.5.1 Go Daddy</w:t>
+            </w:r>
           </w:p>
           <w:p>
             <w:pPr>
@@ -10026,19 +8880,8 @@
                 <w:szCs w:val="20"/>
                 <w:lang w:val="es-EC"/>
               </w:rPr>
-              <w:t xml:space="preserve">4.2.5.1 </w:t>
-            </w:r>
-            <w:proofErr w:type="spellStart"/>
-            <w:r>
-              <w:rPr>
-                <w:rFonts w:ascii="Times New Roman" w:hAnsi="Times New Roman" w:cs="Times New Roman"/>
-                <w:sz w:val="20"/>
-                <w:szCs w:val="20"/>
-                <w:lang w:val="es-EC"/>
-              </w:rPr>
-              <w:t>Hostgator</w:t>
-            </w:r>
-            <w:proofErr w:type="spellEnd"/>
+              <w:t>4.2.5.1 Hostgator</w:t>
+            </w:r>
           </w:p>
           <w:p>
             <w:pPr>
@@ -10057,19 +8900,8 @@
                 <w:szCs w:val="20"/>
                 <w:lang w:val="es-EC"/>
               </w:rPr>
-              <w:t xml:space="preserve">4.2.5.1 </w:t>
-            </w:r>
-            <w:proofErr w:type="spellStart"/>
-            <w:r>
-              <w:rPr>
-                <w:rFonts w:ascii="Times New Roman" w:hAnsi="Times New Roman" w:cs="Times New Roman"/>
-                <w:sz w:val="20"/>
-                <w:szCs w:val="20"/>
-                <w:lang w:val="es-EC"/>
-              </w:rPr>
-              <w:t>Ecuahosting</w:t>
-            </w:r>
-            <w:proofErr w:type="spellEnd"/>
+              <w:t>4.2.5.1 Ecuahosting</w:t>
+            </w:r>
           </w:p>
         </w:tc>
         <w:tc>
@@ -10213,19 +9045,8 @@
                 <w:szCs w:val="20"/>
                 <w:lang w:val="es-EC"/>
               </w:rPr>
-              <w:t xml:space="preserve">4.2.6.1 </w:t>
-            </w:r>
-            <w:proofErr w:type="spellStart"/>
-            <w:r>
-              <w:rPr>
-                <w:rFonts w:ascii="Times New Roman" w:hAnsi="Times New Roman" w:cs="Times New Roman"/>
-                <w:sz w:val="20"/>
-                <w:szCs w:val="20"/>
-                <w:lang w:val="es-EC"/>
-              </w:rPr>
-              <w:t>Filezilla</w:t>
-            </w:r>
-            <w:proofErr w:type="spellEnd"/>
+              <w:t>4.2.6.1 Filezilla</w:t>
+            </w:r>
           </w:p>
           <w:p>
             <w:pPr>
@@ -10246,7 +9067,6 @@
               </w:rPr>
               <w:t xml:space="preserve">4.2.6.2 </w:t>
             </w:r>
-            <w:proofErr w:type="spellStart"/>
             <w:r>
               <w:rPr>
                 <w:rFonts w:ascii="Times New Roman" w:hAnsi="Times New Roman" w:cs="Times New Roman"/>
@@ -10255,9 +9075,18 @@
                 <w:szCs w:val="20"/>
                 <w:lang w:val="es-EC"/>
               </w:rPr>
-              <w:t>Direccion</w:t>
-            </w:r>
-            <w:proofErr w:type="spellEnd"/>
+              <w:t>Direccion del Servidor FTP</w:t>
+            </w:r>
+          </w:p>
+          <w:p>
+            <w:pPr>
+              <w:rPr>
+                <w:rFonts w:ascii="Times New Roman" w:hAnsi="Times New Roman" w:cs="Times New Roman"/>
+                <w:sz w:val="20"/>
+                <w:szCs w:val="20"/>
+                <w:lang w:val="es-EC"/>
+              </w:rPr>
+            </w:pPr>
             <w:r>
               <w:rPr>
                 <w:rFonts w:ascii="Times New Roman" w:hAnsi="Times New Roman" w:cs="Times New Roman"/>
@@ -10266,49 +9095,7 @@
                 <w:szCs w:val="20"/>
                 <w:lang w:val="es-EC"/>
               </w:rPr>
-              <w:t xml:space="preserve"> del Servidor FTP</w:t>
-            </w:r>
-          </w:p>
-          <w:p>
-            <w:pPr>
-              <w:rPr>
-                <w:rFonts w:ascii="Times New Roman" w:hAnsi="Times New Roman" w:cs="Times New Roman"/>
-                <w:sz w:val="20"/>
-                <w:szCs w:val="20"/>
-                <w:lang w:val="es-EC"/>
-              </w:rPr>
-            </w:pPr>
-            <w:r>
-              <w:rPr>
-                <w:rFonts w:ascii="Times New Roman" w:hAnsi="Times New Roman" w:cs="Times New Roman"/>
-                <w:bCs/>
-                <w:sz w:val="20"/>
-                <w:szCs w:val="20"/>
-                <w:lang w:val="es-EC"/>
-              </w:rPr>
-              <w:t xml:space="preserve">4.2.6.3 </w:t>
-            </w:r>
-            <w:proofErr w:type="spellStart"/>
-            <w:r>
-              <w:rPr>
-                <w:rFonts w:ascii="Times New Roman" w:hAnsi="Times New Roman" w:cs="Times New Roman"/>
-                <w:bCs/>
-                <w:sz w:val="20"/>
-                <w:szCs w:val="20"/>
-                <w:lang w:val="es-EC"/>
-              </w:rPr>
-              <w:t>Direccion</w:t>
-            </w:r>
-            <w:proofErr w:type="spellEnd"/>
-            <w:r>
-              <w:rPr>
-                <w:rFonts w:ascii="Times New Roman" w:hAnsi="Times New Roman" w:cs="Times New Roman"/>
-                <w:bCs/>
-                <w:sz w:val="20"/>
-                <w:szCs w:val="20"/>
-                <w:lang w:val="es-EC"/>
-              </w:rPr>
-              <w:t xml:space="preserve"> del Servidor HTTP</w:t>
+              <w:t>4.2.6.3 Direccion del Servidor HTTP</w:t>
             </w:r>
           </w:p>
         </w:tc>
@@ -10669,25 +9456,7 @@
           <w:bCs/>
           <w:szCs w:val="24"/>
         </w:rPr>
-        <w:t xml:space="preserve"> sin embargo es conveniente que en este punto el docente explique de manera detallada la metodología de trabajo en los tipos o formas de clase que utilizará. También deberá explicar los medios de enseñanza (recursos, uso de </w:t>
-      </w:r>
-      <w:proofErr w:type="spellStart"/>
-      <w:r>
-        <w:rPr>
-          <w:b w:val="0"/>
-          <w:bCs/>
-          <w:szCs w:val="24"/>
-        </w:rPr>
-        <w:t>tic´s</w:t>
-      </w:r>
-      <w:proofErr w:type="spellEnd"/>
-      <w:r>
-        <w:rPr>
-          <w:b w:val="0"/>
-          <w:bCs/>
-          <w:szCs w:val="24"/>
-        </w:rPr>
-        <w:t>, etc.)</w:t>
+        <w:t xml:space="preserve"> sin embargo es conveniente que en este punto el docente explique de manera detallada la metodología de trabajo en los tipos o formas de clase que utilizará. También deberá explicar los medios de enseñanza (recursos, uso de tic´s, etc.)</w:t>
       </w:r>
     </w:p>
     <w:p>
@@ -11276,29 +10045,7 @@
           <w:szCs w:val="24"/>
           <w:lang w:val="es-ES_tradnl"/>
         </w:rPr>
-        <w:t xml:space="preserve">émico en </w:t>
-      </w:r>
-      <w:proofErr w:type="spellStart"/>
-      <w:r>
-        <w:rPr>
-          <w:rFonts w:ascii="Times New Roman" w:hAnsi="Times New Roman" w:cs="Times New Roman"/>
-          <w:snapToGrid w:val="0"/>
-          <w:sz w:val="24"/>
-          <w:szCs w:val="24"/>
-          <w:lang w:val="es-ES_tradnl"/>
-        </w:rPr>
-        <w:t>Power</w:t>
-      </w:r>
-      <w:proofErr w:type="spellEnd"/>
-      <w:r>
-        <w:rPr>
-          <w:rFonts w:ascii="Times New Roman" w:hAnsi="Times New Roman" w:cs="Times New Roman"/>
-          <w:snapToGrid w:val="0"/>
-          <w:sz w:val="24"/>
-          <w:szCs w:val="24"/>
-          <w:lang w:val="es-ES_tradnl"/>
-        </w:rPr>
-        <w:t xml:space="preserve"> Point.</w:t>
+        <w:t>émico en Power Point.</w:t>
       </w:r>
     </w:p>
     <w:p>
@@ -11845,25 +10592,7 @@
           <w:sz w:val="24"/>
           <w:szCs w:val="24"/>
         </w:rPr>
-        <w:t xml:space="preserve">, del I parcial o </w:t>
-      </w:r>
-      <w:proofErr w:type="spellStart"/>
-      <w:r>
-        <w:rPr>
-          <w:rFonts w:ascii="Times New Roman" w:hAnsi="Times New Roman" w:cs="Times New Roman"/>
-          <w:sz w:val="24"/>
-          <w:szCs w:val="24"/>
-        </w:rPr>
-        <w:t>interciclo</w:t>
-      </w:r>
-      <w:proofErr w:type="spellEnd"/>
-      <w:r>
-        <w:rPr>
-          <w:rFonts w:ascii="Times New Roman" w:hAnsi="Times New Roman" w:cs="Times New Roman"/>
-          <w:sz w:val="24"/>
-          <w:szCs w:val="24"/>
-        </w:rPr>
-        <w:t xml:space="preserve"> (9</w:t>
+        <w:t>, del I parcial o interciclo (9</w:t>
       </w:r>
       <w:r>
         <w:rPr>
@@ -12678,25 +11407,7 @@
           <w:sz w:val="18"/>
           <w:szCs w:val="18"/>
         </w:rPr>
-        <w:t xml:space="preserve">TIZNADO, Marco. </w:t>
-      </w:r>
-      <w:proofErr w:type="spellStart"/>
-      <w:r>
-        <w:rPr>
-          <w:rFonts w:ascii="Verdana" w:hAnsi="Verdana" w:cs="Calibri"/>
-          <w:sz w:val="18"/>
-          <w:szCs w:val="18"/>
-        </w:rPr>
-        <w:t>Password</w:t>
-      </w:r>
-      <w:proofErr w:type="spellEnd"/>
-      <w:r>
-        <w:rPr>
-          <w:rFonts w:ascii="Verdana" w:hAnsi="Verdana" w:cs="Calibri"/>
-          <w:sz w:val="18"/>
-          <w:szCs w:val="18"/>
-        </w:rPr>
-        <w:t xml:space="preserve"> 5, Editorial McGraw-Hill, Bogotá-Colombia, 1998. </w:t>
+        <w:t xml:space="preserve">TIZNADO, Marco. Password 5, Editorial McGraw-Hill, Bogotá-Colombia, 1998. </w:t>
       </w:r>
     </w:p>
     <w:p>
@@ -12785,43 +11496,7 @@
           <w:sz w:val="18"/>
           <w:szCs w:val="18"/>
         </w:rPr>
-        <w:t xml:space="preserve">CONRAD </w:t>
-      </w:r>
-      <w:proofErr w:type="spellStart"/>
-      <w:r>
-        <w:rPr>
-          <w:rFonts w:ascii="Verdana" w:hAnsi="Verdana" w:cs="Calibri"/>
-          <w:sz w:val="18"/>
-          <w:szCs w:val="18"/>
-        </w:rPr>
-        <w:t>Carlberg</w:t>
-      </w:r>
-      <w:proofErr w:type="spellEnd"/>
-      <w:r>
-        <w:rPr>
-          <w:rFonts w:ascii="Verdana" w:hAnsi="Verdana" w:cs="Calibri"/>
-          <w:sz w:val="18"/>
-          <w:szCs w:val="18"/>
-        </w:rPr>
-        <w:t xml:space="preserve">, </w:t>
-      </w:r>
-      <w:proofErr w:type="spellStart"/>
-      <w:r>
-        <w:rPr>
-          <w:rFonts w:ascii="Verdana" w:hAnsi="Verdana" w:cs="Calibri"/>
-          <w:sz w:val="18"/>
-          <w:szCs w:val="18"/>
-        </w:rPr>
-        <w:t>Ph</w:t>
-      </w:r>
-      <w:proofErr w:type="spellEnd"/>
-      <w:r>
-        <w:rPr>
-          <w:rFonts w:ascii="Verdana" w:hAnsi="Verdana" w:cs="Calibri"/>
-          <w:sz w:val="18"/>
-          <w:szCs w:val="18"/>
-        </w:rPr>
-        <w:t xml:space="preserve">. D. Administración de datos con Excel. Editorial Prentice Hispanoamericana S.A, México DF-México. 2000 </w:t>
+        <w:t xml:space="preserve">CONRAD Carlberg, Ph. D. Administración de datos con Excel. Editorial Prentice Hispanoamericana S.A, México DF-México. 2000 </w:t>
       </w:r>
     </w:p>
     <w:p>
@@ -12847,61 +11522,7 @@
           <w:sz w:val="18"/>
           <w:szCs w:val="18"/>
         </w:rPr>
-        <w:t xml:space="preserve">GOLD, </w:t>
-      </w:r>
-      <w:proofErr w:type="spellStart"/>
-      <w:r>
-        <w:rPr>
-          <w:rFonts w:ascii="Verdana" w:hAnsi="Verdana" w:cs="Calibri"/>
-          <w:sz w:val="18"/>
-          <w:szCs w:val="18"/>
-        </w:rPr>
-        <w:t>Lauramaery</w:t>
-      </w:r>
-      <w:proofErr w:type="spellEnd"/>
-      <w:r>
-        <w:rPr>
-          <w:rFonts w:ascii="Verdana" w:hAnsi="Verdana" w:cs="Calibri"/>
-          <w:sz w:val="18"/>
-          <w:szCs w:val="18"/>
-        </w:rPr>
-        <w:t>, POST, Dan (2000), Windows Excel 97 ¡</w:t>
-      </w:r>
-      <w:proofErr w:type="spellStart"/>
-      <w:r>
-        <w:rPr>
-          <w:rFonts w:ascii="Verdana" w:hAnsi="Verdana" w:cs="Calibri"/>
-          <w:sz w:val="18"/>
-          <w:szCs w:val="18"/>
-        </w:rPr>
-        <w:t>facil</w:t>
-      </w:r>
-      <w:proofErr w:type="spellEnd"/>
-      <w:r>
-        <w:rPr>
-          <w:rFonts w:ascii="Verdana" w:hAnsi="Verdana" w:cs="Calibri"/>
-          <w:sz w:val="18"/>
-          <w:szCs w:val="18"/>
-        </w:rPr>
-        <w:t xml:space="preserve">!, Editorial Prentice </w:t>
-      </w:r>
-      <w:proofErr w:type="spellStart"/>
-      <w:r>
-        <w:rPr>
-          <w:rFonts w:ascii="Verdana" w:hAnsi="Verdana" w:cs="Calibri"/>
-          <w:sz w:val="18"/>
-          <w:szCs w:val="18"/>
-        </w:rPr>
-        <w:t>may</w:t>
-      </w:r>
-      <w:proofErr w:type="spellEnd"/>
-      <w:r>
-        <w:rPr>
-          <w:rFonts w:ascii="Verdana" w:hAnsi="Verdana" w:cs="Calibri"/>
-          <w:sz w:val="18"/>
-          <w:szCs w:val="18"/>
-        </w:rPr>
-        <w:t xml:space="preserve"> Hispanoamericana S.A, México DF-México.</w:t>
+        <w:t>GOLD, Lauramaery, POST, Dan (2000), Windows Excel 97 ¡facil!, Editorial Prentice may Hispanoamericana S.A, México DF-México.</w:t>
       </w:r>
     </w:p>
     <w:p>
@@ -12929,27 +11550,7 @@
           <w:sz w:val="24"/>
           <w:szCs w:val="24"/>
         </w:rPr>
-        <w:t xml:space="preserve"> (</w:t>
-      </w:r>
-      <w:proofErr w:type="spellStart"/>
-      <w:r>
-        <w:rPr>
-          <w:rFonts w:ascii="Times New Roman" w:hAnsi="Times New Roman" w:cs="Times New Roman"/>
-          <w:b/>
-          <w:sz w:val="24"/>
-          <w:szCs w:val="24"/>
-        </w:rPr>
-        <w:t>webgrafía</w:t>
-      </w:r>
-      <w:proofErr w:type="spellEnd"/>
-      <w:r>
-        <w:rPr>
-          <w:rFonts w:ascii="Times New Roman" w:hAnsi="Times New Roman" w:cs="Times New Roman"/>
-          <w:b/>
-          <w:sz w:val="24"/>
-          <w:szCs w:val="24"/>
-        </w:rPr>
-        <w:t>)</w:t>
+        <w:t xml:space="preserve"> (webgrafía)</w:t>
       </w:r>
     </w:p>
     <w:p>
@@ -13018,7 +11619,6 @@
           <w:szCs w:val="24"/>
         </w:rPr>
       </w:pPr>
-      <w:proofErr w:type="spellStart"/>
       <w:r>
         <w:rPr>
           <w:rFonts w:ascii="Times New Roman" w:hAnsi="Times New Roman" w:cs="Times New Roman"/>
@@ -13033,34 +11633,7 @@
           <w:sz w:val="24"/>
           <w:szCs w:val="24"/>
         </w:rPr>
-        <w:t>leber</w:t>
-      </w:r>
-      <w:proofErr w:type="spellEnd"/>
-      <w:r>
-        <w:rPr>
-          <w:rFonts w:ascii="Times New Roman" w:hAnsi="Times New Roman" w:cs="Times New Roman"/>
-          <w:sz w:val="24"/>
-          <w:szCs w:val="24"/>
-        </w:rPr>
-        <w:t xml:space="preserve"> </w:t>
-      </w:r>
-      <w:proofErr w:type="spellStart"/>
-      <w:r>
-        <w:rPr>
-          <w:rFonts w:ascii="Times New Roman" w:hAnsi="Times New Roman" w:cs="Times New Roman"/>
-          <w:sz w:val="24"/>
-          <w:szCs w:val="24"/>
-        </w:rPr>
-        <w:t>Andres</w:t>
-      </w:r>
-      <w:proofErr w:type="spellEnd"/>
-      <w:r>
-        <w:rPr>
-          <w:rFonts w:ascii="Times New Roman" w:hAnsi="Times New Roman" w:cs="Times New Roman"/>
-          <w:sz w:val="24"/>
-          <w:szCs w:val="24"/>
-        </w:rPr>
-        <w:t xml:space="preserve"> Loayza</w:t>
+        <w:t>leber Andres Loayza</w:t>
       </w:r>
       <w:r>
         <w:rPr>
@@ -13117,7 +11690,6 @@
           <w:lang w:val="es-EC"/>
         </w:rPr>
       </w:pPr>
-      <w:proofErr w:type="spellStart"/>
       <w:r>
         <w:rPr>
           <w:rFonts w:ascii="Times New Roman" w:eastAsia="Calibri" w:hAnsi="Times New Roman" w:cs="Times New Roman"/>
@@ -13125,17 +11697,7 @@
           <w:szCs w:val="24"/>
           <w:lang w:val="es-EC"/>
         </w:rPr>
-        <w:t>Telf</w:t>
-      </w:r>
-      <w:proofErr w:type="spellEnd"/>
-      <w:r>
-        <w:rPr>
-          <w:rFonts w:ascii="Times New Roman" w:eastAsia="Calibri" w:hAnsi="Times New Roman" w:cs="Times New Roman"/>
-          <w:sz w:val="24"/>
-          <w:szCs w:val="24"/>
-          <w:lang w:val="es-EC"/>
-        </w:rPr>
-        <w:t>: 0992772749</w:t>
+        <w:t>Telf: 0992772749</w:t>
       </w:r>
     </w:p>
     <w:p>
@@ -13155,19 +11717,8 @@
           <w:szCs w:val="24"/>
           <w:lang w:val="es-EC"/>
         </w:rPr>
-        <w:t xml:space="preserve">Email: </w:t>
-      </w:r>
-      <w:proofErr w:type="spellStart"/>
-      <w:r>
-        <w:rPr>
-          <w:rFonts w:ascii="Times New Roman" w:eastAsia="Calibri" w:hAnsi="Times New Roman" w:cs="Times New Roman"/>
-          <w:sz w:val="24"/>
-          <w:szCs w:val="24"/>
-          <w:lang w:val="es-EC"/>
-        </w:rPr>
-        <w:t>kleberloayzacastro</w:t>
-      </w:r>
-      <w:proofErr w:type="spellEnd"/>
+        <w:t>Email: kleberloayzacastro</w:t>
+      </w:r>
       <w:r>
         <w:rPr>
           <w:rFonts w:ascii="Times New Roman" w:eastAsia="Calibri" w:hAnsi="Times New Roman" w:cs="Times New Roman"/>
@@ -13275,59 +11826,13 @@
         </w:rPr>
         <w:t xml:space="preserve">                 </w:t>
       </w:r>
-      <w:proofErr w:type="spellStart"/>
-      <w:r>
-        <w:rPr>
-          <w:rFonts w:ascii="Times New Roman" w:hAnsi="Times New Roman" w:cs="Times New Roman"/>
-          <w:sz w:val="24"/>
-          <w:szCs w:val="24"/>
-        </w:rPr>
-        <w:t>Ing</w:t>
-      </w:r>
-      <w:proofErr w:type="spellEnd"/>
-      <w:r>
-        <w:rPr>
-          <w:rFonts w:ascii="Times New Roman" w:hAnsi="Times New Roman" w:cs="Times New Roman"/>
-          <w:sz w:val="24"/>
-          <w:szCs w:val="24"/>
-        </w:rPr>
-        <w:t xml:space="preserve"> </w:t>
-      </w:r>
-      <w:proofErr w:type="spellStart"/>
-      <w:r>
-        <w:rPr>
-          <w:rFonts w:ascii="Times New Roman" w:hAnsi="Times New Roman" w:cs="Times New Roman"/>
-          <w:sz w:val="24"/>
-          <w:szCs w:val="24"/>
-        </w:rPr>
-        <w:t>Kleber</w:t>
-      </w:r>
-      <w:proofErr w:type="spellEnd"/>
-      <w:r>
-        <w:rPr>
-          <w:rFonts w:ascii="Times New Roman" w:hAnsi="Times New Roman" w:cs="Times New Roman"/>
-          <w:sz w:val="24"/>
-          <w:szCs w:val="24"/>
-        </w:rPr>
-        <w:t xml:space="preserve"> </w:t>
-      </w:r>
-      <w:proofErr w:type="spellStart"/>
-      <w:r>
-        <w:rPr>
-          <w:rFonts w:ascii="Times New Roman" w:hAnsi="Times New Roman" w:cs="Times New Roman"/>
-          <w:sz w:val="24"/>
-          <w:szCs w:val="24"/>
-        </w:rPr>
-        <w:t>Andres</w:t>
-      </w:r>
-      <w:proofErr w:type="spellEnd"/>
-      <w:r>
-        <w:rPr>
-          <w:rFonts w:ascii="Times New Roman" w:hAnsi="Times New Roman" w:cs="Times New Roman"/>
-          <w:sz w:val="24"/>
-          <w:szCs w:val="24"/>
-        </w:rPr>
-        <w:t xml:space="preserve"> Loayza, MBA</w:t>
+      <w:r>
+        <w:rPr>
+          <w:rFonts w:ascii="Times New Roman" w:hAnsi="Times New Roman" w:cs="Times New Roman"/>
+          <w:sz w:val="24"/>
+          <w:szCs w:val="24"/>
+        </w:rPr>
+        <w:t>Ing Kleber Andres Loayza, MBA</w:t>
       </w:r>
     </w:p>
     <w:p>
@@ -13581,7 +12086,7 @@
         <w:noProof/>
         <w:lang w:val="es-ES"/>
       </w:rPr>
-      <w:t>6</w:t>
+      <w:t>4</w:t>
     </w:r>
     <w:r>
       <w:rPr>
@@ -16274,7 +14779,7 @@
 </file>
 
 <file path=customXml/itemProps1.xml><?xml version="1.0" encoding="utf-8"?>
-<ds:datastoreItem xmlns:ds="http://schemas.openxmlformats.org/officeDocument/2006/customXml" ds:itemID="{A7899A6C-5E46-4C1D-83AF-1B873CE40E5F}">
+<ds:datastoreItem xmlns:ds="http://schemas.openxmlformats.org/officeDocument/2006/customXml" ds:itemID="{9E158D7E-0CF9-4D04-A4DA-E87F7465950B}">
   <ds:schemaRefs>
     <ds:schemaRef ds:uri="http://schemas.openxmlformats.org/officeDocument/2006/bibliography"/>
   </ds:schemaRefs>

</xml_diff>